<commit_message>
Atualização do documento para a construção da API de cadastro de plano de treino.
</commit_message>
<xml_diff>
--- a/DOCUMENTOS/Cadastrar um plano de treino.docx
+++ b/DOCUMENTOS/Cadastrar um plano de treino.docx
@@ -88,7 +88,7 @@
                 <w:szCs w:val="17"/>
                 <w:lang w:eastAsia="pt-BR"/>
               </w:rPr>
-              <w:t>listarexamesusuario</w:t>
+              <w:t>salvarplanotreino</w:t>
             </w:r>
             <w:proofErr w:type="spellEnd"/>
           </w:p>
@@ -797,7 +797,7 @@
                 <w:szCs w:val="20"/>
                 <w:lang w:eastAsia="pt-BR"/>
               </w:rPr>
-              <w:t>objTreino</w:t>
+              <w:t>objListTreino</w:t>
             </w:r>
             <w:proofErr w:type="spellEnd"/>
             <w:r>
@@ -1340,7 +1340,7 @@
                 <w:szCs w:val="20"/>
                 <w:lang w:eastAsia="pt-BR"/>
               </w:rPr>
-              <w:t>objExercicio</w:t>
+              <w:t>objListExercicio</w:t>
             </w:r>
             <w:proofErr w:type="spellEnd"/>
             <w:r>
@@ -1775,7 +1775,7 @@
                 <w:szCs w:val="20"/>
                 <w:lang w:eastAsia="pt-BR"/>
               </w:rPr>
-              <w:t>objRepeticao</w:t>
+              <w:t>listRepeticao</w:t>
             </w:r>
             <w:proofErr w:type="spellEnd"/>
             <w:r>
@@ -1835,25 +1835,197 @@
             <w:r>
               <w:rPr>
                 <w:rFonts w:ascii="Courier New" w:eastAsia="Times New Roman" w:hAnsi="Courier New" w:cs="Courier New"/>
+                <w:color w:val="0000FF"/>
+                <w:sz w:val="20"/>
+                <w:szCs w:val="20"/>
+                <w:lang w:eastAsia="pt-BR"/>
+              </w:rPr>
+              <w:t>10</w:t>
+            </w:r>
+            <w:r>
+              <w:rPr>
+                <w:rFonts w:ascii="Courier New" w:eastAsia="Times New Roman" w:hAnsi="Courier New" w:cs="Courier New"/>
+                <w:color w:val="000000"/>
+                <w:sz w:val="20"/>
+                <w:szCs w:val="20"/>
+                <w:lang w:eastAsia="pt-BR"/>
+              </w:rPr>
+              <w:t>},</w:t>
+            </w:r>
+            <w:r>
+              <w:rPr>
+                <w:rFonts w:ascii="Courier New" w:eastAsia="Times New Roman" w:hAnsi="Courier New" w:cs="Courier New"/>
                 <w:color w:val="000000"/>
                 <w:sz w:val="20"/>
                 <w:szCs w:val="20"/>
                 <w:lang w:eastAsia="pt-BR"/>
               </w:rPr>
               <w:br/>
-              <w:t xml:space="preserve">                           </w:t>
-            </w:r>
-            <w:r>
-              <w:rPr>
-                <w:rFonts w:ascii="Courier New" w:eastAsia="Times New Roman" w:hAnsi="Courier New" w:cs="Courier New"/>
-                <w:b/>
-                <w:bCs/>
-                <w:color w:val="008000"/>
-                <w:sz w:val="20"/>
-                <w:szCs w:val="20"/>
-                <w:lang w:eastAsia="pt-BR"/>
-              </w:rPr>
-              <w:t>"nrRepeticoes"</w:t>
+              <w:t xml:space="preserve">                        {</w:t>
+            </w:r>
+            <w:r>
+              <w:rPr>
+                <w:rFonts w:ascii="Courier New" w:eastAsia="Times New Roman" w:hAnsi="Courier New" w:cs="Courier New"/>
+                <w:color w:val="0000FF"/>
+                <w:sz w:val="20"/>
+                <w:szCs w:val="20"/>
+                <w:lang w:eastAsia="pt-BR"/>
+              </w:rPr>
+              <w:t>8</w:t>
+            </w:r>
+            <w:r>
+              <w:rPr>
+                <w:rFonts w:ascii="Courier New" w:eastAsia="Times New Roman" w:hAnsi="Courier New" w:cs="Courier New"/>
+                <w:color w:val="000000"/>
+                <w:sz w:val="20"/>
+                <w:szCs w:val="20"/>
+                <w:lang w:eastAsia="pt-BR"/>
+              </w:rPr>
+              <w:t>},</w:t>
+            </w:r>
+            <w:r>
+              <w:rPr>
+                <w:rFonts w:ascii="Courier New" w:eastAsia="Times New Roman" w:hAnsi="Courier New" w:cs="Courier New"/>
+                <w:color w:val="000000"/>
+                <w:sz w:val="20"/>
+                <w:szCs w:val="20"/>
+                <w:lang w:eastAsia="pt-BR"/>
+              </w:rPr>
+              <w:br/>
+              <w:t xml:space="preserve">                        {</w:t>
+            </w:r>
+            <w:r>
+              <w:rPr>
+                <w:rFonts w:ascii="Courier New" w:eastAsia="Times New Roman" w:hAnsi="Courier New" w:cs="Courier New"/>
+                <w:color w:val="0000FF"/>
+                <w:sz w:val="20"/>
+                <w:szCs w:val="20"/>
+                <w:lang w:eastAsia="pt-BR"/>
+              </w:rPr>
+              <w:t>6</w:t>
+            </w:r>
+            <w:r>
+              <w:rPr>
+                <w:rFonts w:ascii="Courier New" w:eastAsia="Times New Roman" w:hAnsi="Courier New" w:cs="Courier New"/>
+                <w:color w:val="000000"/>
+                <w:sz w:val="20"/>
+                <w:szCs w:val="20"/>
+                <w:lang w:eastAsia="pt-BR"/>
+              </w:rPr>
+              <w:t>}</w:t>
+            </w:r>
+            <w:r>
+              <w:rPr>
+                <w:rFonts w:ascii="Courier New" w:eastAsia="Times New Roman" w:hAnsi="Courier New" w:cs="Courier New"/>
+                <w:color w:val="000000"/>
+                <w:sz w:val="20"/>
+                <w:szCs w:val="20"/>
+                <w:lang w:eastAsia="pt-BR"/>
+              </w:rPr>
+              <w:br/>
+              <w:t xml:space="preserve">                    ]</w:t>
+            </w:r>
+            <w:r>
+              <w:rPr>
+                <w:rFonts w:ascii="Courier New" w:eastAsia="Times New Roman" w:hAnsi="Courier New" w:cs="Courier New"/>
+                <w:color w:val="000000"/>
+                <w:sz w:val="20"/>
+                <w:szCs w:val="20"/>
+                <w:lang w:eastAsia="pt-BR"/>
+              </w:rPr>
+              <w:br/>
+              <w:t xml:space="preserve">                },</w:t>
+            </w:r>
+            <w:r>
+              <w:rPr>
+                <w:rFonts w:ascii="Courier New" w:eastAsia="Times New Roman" w:hAnsi="Courier New" w:cs="Courier New"/>
+                <w:color w:val="000000"/>
+                <w:sz w:val="20"/>
+                <w:szCs w:val="20"/>
+                <w:lang w:eastAsia="pt-BR"/>
+              </w:rPr>
+              <w:br/>
+              <w:t xml:space="preserve">                {</w:t>
+            </w:r>
+            <w:r>
+              <w:rPr>
+                <w:rFonts w:ascii="Courier New" w:eastAsia="Times New Roman" w:hAnsi="Courier New" w:cs="Courier New"/>
+                <w:color w:val="000000"/>
+                <w:sz w:val="20"/>
+                <w:szCs w:val="20"/>
+                <w:lang w:eastAsia="pt-BR"/>
+              </w:rPr>
+              <w:br/>
+              <w:t xml:space="preserve">                    </w:t>
+            </w:r>
+            <w:r>
+              <w:rPr>
+                <w:rFonts w:ascii="Courier New" w:eastAsia="Times New Roman" w:hAnsi="Courier New" w:cs="Courier New"/>
+                <w:b/>
+                <w:bCs/>
+                <w:color w:val="008000"/>
+                <w:sz w:val="20"/>
+                <w:szCs w:val="20"/>
+                <w:lang w:eastAsia="pt-BR"/>
+              </w:rPr>
+              <w:t>"</w:t>
+            </w:r>
+            <w:proofErr w:type="spellStart"/>
+            <w:r>
+              <w:rPr>
+                <w:rFonts w:ascii="Courier New" w:eastAsia="Times New Roman" w:hAnsi="Courier New" w:cs="Courier New"/>
+                <w:b/>
+                <w:bCs/>
+                <w:color w:val="008000"/>
+                <w:sz w:val="20"/>
+                <w:szCs w:val="20"/>
+                <w:lang w:eastAsia="pt-BR"/>
+              </w:rPr>
+              <w:t>nome"</w:t>
+            </w:r>
+            <w:r>
+              <w:rPr>
+                <w:rFonts w:ascii="Courier New" w:eastAsia="Times New Roman" w:hAnsi="Courier New" w:cs="Courier New"/>
+                <w:color w:val="000000"/>
+                <w:sz w:val="20"/>
+                <w:szCs w:val="20"/>
+                <w:lang w:eastAsia="pt-BR"/>
+              </w:rPr>
+              <w:t>:“Com</w:t>
+            </w:r>
+            <w:proofErr w:type="spellEnd"/>
+            <w:r>
+              <w:rPr>
+                <w:rFonts w:ascii="Courier New" w:eastAsia="Times New Roman" w:hAnsi="Courier New" w:cs="Courier New"/>
+                <w:color w:val="000000"/>
+                <w:sz w:val="20"/>
+                <w:szCs w:val="20"/>
+                <w:lang w:eastAsia="pt-BR"/>
+              </w:rPr>
+              <w:t xml:space="preserve"> giro“,</w:t>
+            </w:r>
+            <w:r>
+              <w:rPr>
+                <w:rFonts w:ascii="Courier New" w:eastAsia="Times New Roman" w:hAnsi="Courier New" w:cs="Courier New"/>
+                <w:color w:val="000000"/>
+                <w:sz w:val="20"/>
+                <w:szCs w:val="20"/>
+                <w:lang w:eastAsia="pt-BR"/>
+              </w:rPr>
+              <w:br/>
+              <w:t xml:space="preserve">                    </w:t>
+            </w:r>
+            <w:r>
+              <w:rPr>
+                <w:rFonts w:ascii="Courier New" w:eastAsia="Times New Roman" w:hAnsi="Courier New" w:cs="Courier New"/>
+                <w:b/>
+                <w:bCs/>
+                <w:color w:val="008000"/>
+                <w:sz w:val="20"/>
+                <w:szCs w:val="20"/>
+                <w:lang w:eastAsia="pt-BR"/>
+              </w:rPr>
+              <w:t>"ID"</w:t>
             </w:r>
             <w:r>
               <w:rPr>
@@ -1873,12 +2045,296 @@
                 <w:szCs w:val="20"/>
                 <w:lang w:eastAsia="pt-BR"/>
               </w:rPr>
-              <w:t>10</w:t>
-            </w:r>
-            <w:r>
-              <w:rPr>
-                <w:rFonts w:ascii="Courier New" w:eastAsia="Times New Roman" w:hAnsi="Courier New" w:cs="Courier New"/>
-                <w:color w:val="0000FF"/>
+              <w:t>1</w:t>
+            </w:r>
+            <w:r>
+              <w:rPr>
+                <w:rFonts w:ascii="Courier New" w:eastAsia="Times New Roman" w:hAnsi="Courier New" w:cs="Courier New"/>
+                <w:color w:val="000000"/>
+                <w:sz w:val="20"/>
+                <w:szCs w:val="20"/>
+                <w:lang w:eastAsia="pt-BR"/>
+              </w:rPr>
+              <w:t>,--</w:t>
+            </w:r>
+            <w:proofErr w:type="spellStart"/>
+            <w:r>
+              <w:rPr>
+                <w:rFonts w:ascii="Courier New" w:eastAsia="Times New Roman" w:hAnsi="Courier New" w:cs="Courier New"/>
+                <w:color w:val="000000"/>
+                <w:sz w:val="20"/>
+                <w:szCs w:val="20"/>
+                <w:lang w:eastAsia="pt-BR"/>
+              </w:rPr>
+              <w:t>obs</w:t>
+            </w:r>
+            <w:proofErr w:type="spellEnd"/>
+            <w:r>
+              <w:rPr>
+                <w:rFonts w:ascii="Courier New" w:eastAsia="Times New Roman" w:hAnsi="Courier New" w:cs="Courier New"/>
+                <w:color w:val="000000"/>
+                <w:sz w:val="20"/>
+                <w:szCs w:val="20"/>
+                <w:lang w:eastAsia="pt-BR"/>
+              </w:rPr>
+              <w:t>:</w:t>
+            </w:r>
+            <w:r>
+              <w:rPr>
+                <w:rFonts w:ascii="Courier New" w:eastAsia="Times New Roman" w:hAnsi="Courier New" w:cs="Courier New"/>
+                <w:color w:val="000000"/>
+                <w:sz w:val="20"/>
+                <w:szCs w:val="20"/>
+                <w:lang w:eastAsia="pt-BR"/>
+              </w:rPr>
+              <w:t xml:space="preserve"> </w:t>
+            </w:r>
+            <w:r>
+              <w:rPr>
+                <w:rFonts w:ascii="Courier New" w:eastAsia="Times New Roman" w:hAnsi="Courier New" w:cs="Courier New"/>
+                <w:color w:val="000000"/>
+                <w:sz w:val="20"/>
+                <w:szCs w:val="20"/>
+                <w:lang w:eastAsia="pt-BR"/>
+              </w:rPr>
+              <w:t>o ID sempre será o mesmo ID</w:t>
+            </w:r>
+            <w:r>
+              <w:rPr>
+                <w:rFonts w:ascii="Courier New" w:eastAsia="Times New Roman" w:hAnsi="Courier New" w:cs="Courier New"/>
+                <w:color w:val="000000"/>
+                <w:sz w:val="20"/>
+                <w:szCs w:val="20"/>
+                <w:lang w:eastAsia="pt-BR"/>
+              </w:rPr>
+              <w:br/>
+              <w:t xml:space="preserve">                    </w:t>
+            </w:r>
+            <w:r>
+              <w:rPr>
+                <w:rFonts w:ascii="Courier New" w:eastAsia="Times New Roman" w:hAnsi="Courier New" w:cs="Courier New"/>
+                <w:b/>
+                <w:bCs/>
+                <w:color w:val="008000"/>
+                <w:sz w:val="20"/>
+                <w:szCs w:val="20"/>
+                <w:lang w:eastAsia="pt-BR"/>
+              </w:rPr>
+              <w:t>"</w:t>
+            </w:r>
+            <w:proofErr w:type="spellStart"/>
+            <w:r>
+              <w:rPr>
+                <w:rFonts w:ascii="Courier New" w:eastAsia="Times New Roman" w:hAnsi="Courier New" w:cs="Courier New"/>
+                <w:b/>
+                <w:bCs/>
+                <w:color w:val="008000"/>
+                <w:sz w:val="20"/>
+                <w:szCs w:val="20"/>
+                <w:lang w:eastAsia="pt-BR"/>
+              </w:rPr>
+              <w:t>descricao</w:t>
+            </w:r>
+            <w:proofErr w:type="spellEnd"/>
+            <w:r>
+              <w:rPr>
+                <w:rFonts w:ascii="Courier New" w:eastAsia="Times New Roman" w:hAnsi="Courier New" w:cs="Courier New"/>
+                <w:b/>
+                <w:bCs/>
+                <w:color w:val="008000"/>
+                <w:sz w:val="20"/>
+                <w:szCs w:val="20"/>
+                <w:lang w:eastAsia="pt-BR"/>
+              </w:rPr>
+              <w:t>"</w:t>
+            </w:r>
+            <w:r>
+              <w:rPr>
+                <w:rFonts w:ascii="Courier New" w:eastAsia="Times New Roman" w:hAnsi="Courier New" w:cs="Courier New"/>
+                <w:color w:val="000000"/>
+                <w:sz w:val="20"/>
+                <w:szCs w:val="20"/>
+                <w:lang w:eastAsia="pt-BR"/>
+              </w:rPr>
+              <w:t xml:space="preserve">:“Deitado em um banco </w:t>
+            </w:r>
+            <w:proofErr w:type="spellStart"/>
+            <w:r>
+              <w:rPr>
+                <w:rFonts w:ascii="Courier New" w:eastAsia="Times New Roman" w:hAnsi="Courier New" w:cs="Courier New"/>
+                <w:color w:val="000000"/>
+                <w:sz w:val="20"/>
+                <w:szCs w:val="20"/>
+                <w:lang w:eastAsia="pt-BR"/>
+              </w:rPr>
+              <w:t>lala</w:t>
+            </w:r>
+            <w:proofErr w:type="spellEnd"/>
+            <w:r>
+              <w:rPr>
+                <w:rFonts w:ascii="Courier New" w:eastAsia="Times New Roman" w:hAnsi="Courier New" w:cs="Courier New"/>
+                <w:color w:val="000000"/>
+                <w:sz w:val="20"/>
+                <w:szCs w:val="20"/>
+                <w:lang w:eastAsia="pt-BR"/>
+              </w:rPr>
+              <w:t>..“,</w:t>
+            </w:r>
+            <w:r>
+              <w:rPr>
+                <w:rFonts w:ascii="Courier New" w:eastAsia="Times New Roman" w:hAnsi="Courier New" w:cs="Courier New"/>
+                <w:color w:val="000000"/>
+                <w:sz w:val="20"/>
+                <w:szCs w:val="20"/>
+                <w:lang w:eastAsia="pt-BR"/>
+              </w:rPr>
+              <w:br/>
+              <w:t xml:space="preserve">                    </w:t>
+            </w:r>
+            <w:r>
+              <w:rPr>
+                <w:rFonts w:ascii="Courier New" w:eastAsia="Times New Roman" w:hAnsi="Courier New" w:cs="Courier New"/>
+                <w:b/>
+                <w:bCs/>
+                <w:color w:val="008000"/>
+                <w:sz w:val="20"/>
+                <w:szCs w:val="20"/>
+                <w:lang w:eastAsia="pt-BR"/>
+              </w:rPr>
+              <w:t>"</w:t>
+            </w:r>
+            <w:proofErr w:type="spellStart"/>
+            <w:r>
+              <w:rPr>
+                <w:rFonts w:ascii="Courier New" w:eastAsia="Times New Roman" w:hAnsi="Courier New" w:cs="Courier New"/>
+                <w:b/>
+                <w:bCs/>
+                <w:color w:val="008000"/>
+                <w:sz w:val="20"/>
+                <w:szCs w:val="20"/>
+                <w:lang w:eastAsia="pt-BR"/>
+              </w:rPr>
+              <w:t>nomeLogico</w:t>
+            </w:r>
+            <w:proofErr w:type="spellEnd"/>
+            <w:r>
+              <w:rPr>
+                <w:rFonts w:ascii="Courier New" w:eastAsia="Times New Roman" w:hAnsi="Courier New" w:cs="Courier New"/>
+                <w:b/>
+                <w:bCs/>
+                <w:color w:val="008000"/>
+                <w:sz w:val="20"/>
+                <w:szCs w:val="20"/>
+                <w:lang w:eastAsia="pt-BR"/>
+              </w:rPr>
+              <w:t>"</w:t>
+            </w:r>
+            <w:r>
+              <w:rPr>
+                <w:rFonts w:ascii="Courier New" w:eastAsia="Times New Roman" w:hAnsi="Courier New" w:cs="Courier New"/>
+                <w:color w:val="000000"/>
+                <w:sz w:val="20"/>
+                <w:szCs w:val="20"/>
+                <w:lang w:eastAsia="pt-BR"/>
+              </w:rPr>
+              <w:t>: “</w:t>
+            </w:r>
+            <w:proofErr w:type="spellStart"/>
+            <w:r>
+              <w:rPr>
+                <w:rFonts w:ascii="Courier New" w:eastAsia="Times New Roman" w:hAnsi="Courier New" w:cs="Courier New"/>
+                <w:color w:val="000000"/>
+                <w:sz w:val="20"/>
+                <w:szCs w:val="20"/>
+                <w:lang w:eastAsia="pt-BR"/>
+              </w:rPr>
+              <w:t>gifComGiro</w:t>
+            </w:r>
+            <w:proofErr w:type="spellEnd"/>
+            <w:r>
+              <w:rPr>
+                <w:rFonts w:ascii="Courier New" w:eastAsia="Times New Roman" w:hAnsi="Courier New" w:cs="Courier New"/>
+                <w:color w:val="000000"/>
+                <w:sz w:val="20"/>
+                <w:szCs w:val="20"/>
+                <w:lang w:eastAsia="pt-BR"/>
+              </w:rPr>
+              <w:t>“ --caso um dia o ID falhe,</w:t>
+            </w:r>
+            <w:r>
+              <w:rPr>
+                <w:rFonts w:ascii="Courier New" w:eastAsia="Times New Roman" w:hAnsi="Courier New" w:cs="Courier New"/>
+                <w:color w:val="000000"/>
+                <w:sz w:val="20"/>
+                <w:szCs w:val="20"/>
+                <w:lang w:eastAsia="pt-BR"/>
+              </w:rPr>
+              <w:br/>
+              <w:t xml:space="preserve">                    </w:t>
+            </w:r>
+            <w:r>
+              <w:rPr>
+                <w:rFonts w:ascii="Courier New" w:eastAsia="Times New Roman" w:hAnsi="Courier New" w:cs="Courier New"/>
+                <w:b/>
+                <w:bCs/>
+                <w:color w:val="008000"/>
+                <w:sz w:val="20"/>
+                <w:szCs w:val="20"/>
+                <w:lang w:eastAsia="pt-BR"/>
+              </w:rPr>
+              <w:t>"</w:t>
+            </w:r>
+            <w:proofErr w:type="spellStart"/>
+            <w:r>
+              <w:rPr>
+                <w:rFonts w:ascii="Courier New" w:eastAsia="Times New Roman" w:hAnsi="Courier New" w:cs="Courier New"/>
+                <w:b/>
+                <w:bCs/>
+                <w:color w:val="008000"/>
+                <w:sz w:val="20"/>
+                <w:szCs w:val="20"/>
+                <w:lang w:eastAsia="pt-BR"/>
+              </w:rPr>
+              <w:t>listRepeticao</w:t>
+            </w:r>
+            <w:proofErr w:type="spellEnd"/>
+            <w:r>
+              <w:rPr>
+                <w:rFonts w:ascii="Courier New" w:eastAsia="Times New Roman" w:hAnsi="Courier New" w:cs="Courier New"/>
+                <w:b/>
+                <w:bCs/>
+                <w:color w:val="008000"/>
+                <w:sz w:val="20"/>
+                <w:szCs w:val="20"/>
+                <w:lang w:eastAsia="pt-BR"/>
+              </w:rPr>
+              <w:t>"</w:t>
+            </w:r>
+            <w:r>
+              <w:rPr>
+                <w:rFonts w:ascii="Courier New" w:eastAsia="Times New Roman" w:hAnsi="Courier New" w:cs="Courier New"/>
+                <w:color w:val="000000"/>
+                <w:sz w:val="20"/>
+                <w:szCs w:val="20"/>
+                <w:lang w:eastAsia="pt-BR"/>
+              </w:rPr>
+              <w:t>:</w:t>
+            </w:r>
+            <w:r>
+              <w:rPr>
+                <w:rFonts w:ascii="Courier New" w:eastAsia="Times New Roman" w:hAnsi="Courier New" w:cs="Courier New"/>
+                <w:color w:val="000000"/>
+                <w:sz w:val="20"/>
+                <w:szCs w:val="20"/>
+                <w:lang w:eastAsia="pt-BR"/>
+              </w:rPr>
+              <w:br/>
+              <w:t xml:space="preserve">                    [</w:t>
+            </w:r>
+            <w:r>
+              <w:rPr>
+                <w:rFonts w:ascii="Courier New" w:eastAsia="Times New Roman" w:hAnsi="Courier New" w:cs="Courier New"/>
+                <w:color w:val="000000"/>
                 <w:sz w:val="20"/>
                 <w:szCs w:val="20"/>
                 <w:lang w:eastAsia="pt-BR"/>
@@ -1894,6 +2350,26 @@
                 <w:szCs w:val="20"/>
                 <w:lang w:eastAsia="pt-BR"/>
               </w:rPr>
+              <w:t>{</w:t>
+            </w:r>
+            <w:r>
+              <w:rPr>
+                <w:rFonts w:ascii="Courier New" w:eastAsia="Times New Roman" w:hAnsi="Courier New" w:cs="Courier New"/>
+                <w:color w:val="0000FF"/>
+                <w:sz w:val="20"/>
+                <w:szCs w:val="20"/>
+                <w:lang w:eastAsia="pt-BR"/>
+              </w:rPr>
+              <w:t>10</w:t>
+            </w:r>
+            <w:r>
+              <w:rPr>
+                <w:rFonts w:ascii="Courier New" w:eastAsia="Times New Roman" w:hAnsi="Courier New" w:cs="Courier New"/>
+                <w:color w:val="000000"/>
+                <w:sz w:val="20"/>
+                <w:szCs w:val="20"/>
+                <w:lang w:eastAsia="pt-BR"/>
+              </w:rPr>
               <w:t>},</w:t>
             </w:r>
             <w:r>
@@ -1910,56 +2386,12 @@
             <w:r>
               <w:rPr>
                 <w:rFonts w:ascii="Courier New" w:eastAsia="Times New Roman" w:hAnsi="Courier New" w:cs="Courier New"/>
-                <w:color w:val="000000"/>
-                <w:sz w:val="20"/>
-                <w:szCs w:val="20"/>
-                <w:lang w:eastAsia="pt-BR"/>
-              </w:rPr>
-              <w:br/>
-              <w:t xml:space="preserve">                            </w:t>
-            </w:r>
-            <w:r>
-              <w:rPr>
-                <w:rFonts w:ascii="Courier New" w:eastAsia="Times New Roman" w:hAnsi="Courier New" w:cs="Courier New"/>
-                <w:b/>
-                <w:bCs/>
-                <w:color w:val="008000"/>
-                <w:sz w:val="20"/>
-                <w:szCs w:val="20"/>
-                <w:lang w:eastAsia="pt-BR"/>
-              </w:rPr>
-              <w:t>"nrRepeticoes"</w:t>
-            </w:r>
-            <w:r>
-              <w:rPr>
-                <w:rFonts w:ascii="Courier New" w:eastAsia="Times New Roman" w:hAnsi="Courier New" w:cs="Courier New"/>
-                <w:color w:val="000000"/>
-                <w:sz w:val="20"/>
-                <w:szCs w:val="20"/>
-                <w:lang w:eastAsia="pt-BR"/>
-              </w:rPr>
-              <w:t>:</w:t>
-            </w:r>
-            <w:r>
-              <w:rPr>
-                <w:rFonts w:ascii="Courier New" w:eastAsia="Times New Roman" w:hAnsi="Courier New" w:cs="Courier New"/>
                 <w:color w:val="0000FF"/>
                 <w:sz w:val="20"/>
                 <w:szCs w:val="20"/>
                 <w:lang w:eastAsia="pt-BR"/>
               </w:rPr>
-              <w:t>8</w:t>
-            </w:r>
-            <w:r>
-              <w:rPr>
-                <w:rFonts w:ascii="Courier New" w:eastAsia="Times New Roman" w:hAnsi="Courier New" w:cs="Courier New"/>
-                <w:color w:val="0000FF"/>
-                <w:sz w:val="20"/>
-                <w:szCs w:val="20"/>
-                <w:lang w:eastAsia="pt-BR"/>
-              </w:rPr>
-              <w:br/>
-              <w:t xml:space="preserve">                        </w:t>
+              <w:t>10</w:t>
             </w:r>
             <w:r>
               <w:rPr>
@@ -1981,650 +2413,6 @@
               </w:rPr>
               <w:br/>
               <w:t xml:space="preserve">                        {</w:t>
-            </w:r>
-            <w:r>
-              <w:rPr>
-                <w:rFonts w:ascii="Courier New" w:eastAsia="Times New Roman" w:hAnsi="Courier New" w:cs="Courier New"/>
-                <w:color w:val="000000"/>
-                <w:sz w:val="20"/>
-                <w:szCs w:val="20"/>
-                <w:lang w:eastAsia="pt-BR"/>
-              </w:rPr>
-              <w:br/>
-              <w:t xml:space="preserve">                            </w:t>
-            </w:r>
-            <w:r>
-              <w:rPr>
-                <w:rFonts w:ascii="Courier New" w:eastAsia="Times New Roman" w:hAnsi="Courier New" w:cs="Courier New"/>
-                <w:b/>
-                <w:bCs/>
-                <w:color w:val="008000"/>
-                <w:sz w:val="20"/>
-                <w:szCs w:val="20"/>
-                <w:lang w:eastAsia="pt-BR"/>
-              </w:rPr>
-              <w:t>"nrRepeticoes"</w:t>
-            </w:r>
-            <w:r>
-              <w:rPr>
-                <w:rFonts w:ascii="Courier New" w:eastAsia="Times New Roman" w:hAnsi="Courier New" w:cs="Courier New"/>
-                <w:color w:val="000000"/>
-                <w:sz w:val="20"/>
-                <w:szCs w:val="20"/>
-                <w:lang w:eastAsia="pt-BR"/>
-              </w:rPr>
-              <w:t>:</w:t>
-            </w:r>
-            <w:r>
-              <w:rPr>
-                <w:rFonts w:ascii="Courier New" w:eastAsia="Times New Roman" w:hAnsi="Courier New" w:cs="Courier New"/>
-                <w:color w:val="0000FF"/>
-                <w:sz w:val="20"/>
-                <w:szCs w:val="20"/>
-                <w:lang w:eastAsia="pt-BR"/>
-              </w:rPr>
-              <w:t>6</w:t>
-            </w:r>
-            <w:r>
-              <w:rPr>
-                <w:rFonts w:ascii="Courier New" w:eastAsia="Times New Roman" w:hAnsi="Courier New" w:cs="Courier New"/>
-                <w:color w:val="0000FF"/>
-                <w:sz w:val="20"/>
-                <w:szCs w:val="20"/>
-                <w:lang w:eastAsia="pt-BR"/>
-              </w:rPr>
-              <w:br/>
-              <w:t xml:space="preserve">                        </w:t>
-            </w:r>
-            <w:r>
-              <w:rPr>
-                <w:rFonts w:ascii="Courier New" w:eastAsia="Times New Roman" w:hAnsi="Courier New" w:cs="Courier New"/>
-                <w:color w:val="000000"/>
-                <w:sz w:val="20"/>
-                <w:szCs w:val="20"/>
-                <w:lang w:eastAsia="pt-BR"/>
-              </w:rPr>
-              <w:t>}</w:t>
-            </w:r>
-            <w:r>
-              <w:rPr>
-                <w:rFonts w:ascii="Courier New" w:eastAsia="Times New Roman" w:hAnsi="Courier New" w:cs="Courier New"/>
-                <w:color w:val="000000"/>
-                <w:sz w:val="20"/>
-                <w:szCs w:val="20"/>
-                <w:lang w:eastAsia="pt-BR"/>
-              </w:rPr>
-              <w:br/>
-              <w:t xml:space="preserve">                    ]</w:t>
-            </w:r>
-            <w:r>
-              <w:rPr>
-                <w:rFonts w:ascii="Courier New" w:eastAsia="Times New Roman" w:hAnsi="Courier New" w:cs="Courier New"/>
-                <w:color w:val="000000"/>
-                <w:sz w:val="20"/>
-                <w:szCs w:val="20"/>
-                <w:lang w:eastAsia="pt-BR"/>
-              </w:rPr>
-              <w:br/>
-              <w:t xml:space="preserve">                },</w:t>
-            </w:r>
-            <w:r>
-              <w:rPr>
-                <w:rFonts w:ascii="Courier New" w:eastAsia="Times New Roman" w:hAnsi="Courier New" w:cs="Courier New"/>
-                <w:color w:val="000000"/>
-                <w:sz w:val="20"/>
-                <w:szCs w:val="20"/>
-                <w:lang w:eastAsia="pt-BR"/>
-              </w:rPr>
-              <w:br/>
-              <w:t xml:space="preserve">                {</w:t>
-            </w:r>
-            <w:r>
-              <w:rPr>
-                <w:rFonts w:ascii="Courier New" w:eastAsia="Times New Roman" w:hAnsi="Courier New" w:cs="Courier New"/>
-                <w:color w:val="000000"/>
-                <w:sz w:val="20"/>
-                <w:szCs w:val="20"/>
-                <w:lang w:eastAsia="pt-BR"/>
-              </w:rPr>
-              <w:br/>
-              <w:t xml:space="preserve">                    </w:t>
-            </w:r>
-            <w:r>
-              <w:rPr>
-                <w:rFonts w:ascii="Courier New" w:eastAsia="Times New Roman" w:hAnsi="Courier New" w:cs="Courier New"/>
-                <w:b/>
-                <w:bCs/>
-                <w:color w:val="008000"/>
-                <w:sz w:val="20"/>
-                <w:szCs w:val="20"/>
-                <w:lang w:eastAsia="pt-BR"/>
-              </w:rPr>
-              <w:t>"</w:t>
-            </w:r>
-            <w:proofErr w:type="spellStart"/>
-            <w:r>
-              <w:rPr>
-                <w:rFonts w:ascii="Courier New" w:eastAsia="Times New Roman" w:hAnsi="Courier New" w:cs="Courier New"/>
-                <w:b/>
-                <w:bCs/>
-                <w:color w:val="008000"/>
-                <w:sz w:val="20"/>
-                <w:szCs w:val="20"/>
-                <w:lang w:eastAsia="pt-BR"/>
-              </w:rPr>
-              <w:t>nome"</w:t>
-            </w:r>
-            <w:r>
-              <w:rPr>
-                <w:rFonts w:ascii="Courier New" w:eastAsia="Times New Roman" w:hAnsi="Courier New" w:cs="Courier New"/>
-                <w:color w:val="000000"/>
-                <w:sz w:val="20"/>
-                <w:szCs w:val="20"/>
-                <w:lang w:eastAsia="pt-BR"/>
-              </w:rPr>
-              <w:t>:“Com</w:t>
-            </w:r>
-            <w:proofErr w:type="spellEnd"/>
-            <w:r>
-              <w:rPr>
-                <w:rFonts w:ascii="Courier New" w:eastAsia="Times New Roman" w:hAnsi="Courier New" w:cs="Courier New"/>
-                <w:color w:val="000000"/>
-                <w:sz w:val="20"/>
-                <w:szCs w:val="20"/>
-                <w:lang w:eastAsia="pt-BR"/>
-              </w:rPr>
-              <w:t xml:space="preserve"> giro“,</w:t>
-            </w:r>
-            <w:r>
-              <w:rPr>
-                <w:rFonts w:ascii="Courier New" w:eastAsia="Times New Roman" w:hAnsi="Courier New" w:cs="Courier New"/>
-                <w:color w:val="000000"/>
-                <w:sz w:val="20"/>
-                <w:szCs w:val="20"/>
-                <w:lang w:eastAsia="pt-BR"/>
-              </w:rPr>
-              <w:br/>
-              <w:t xml:space="preserve">                    </w:t>
-            </w:r>
-            <w:r>
-              <w:rPr>
-                <w:rFonts w:ascii="Courier New" w:eastAsia="Times New Roman" w:hAnsi="Courier New" w:cs="Courier New"/>
-                <w:b/>
-                <w:bCs/>
-                <w:color w:val="008000"/>
-                <w:sz w:val="20"/>
-                <w:szCs w:val="20"/>
-                <w:lang w:eastAsia="pt-BR"/>
-              </w:rPr>
-              <w:t>"ID"</w:t>
-            </w:r>
-            <w:r>
-              <w:rPr>
-                <w:rFonts w:ascii="Courier New" w:eastAsia="Times New Roman" w:hAnsi="Courier New" w:cs="Courier New"/>
-                <w:color w:val="000000"/>
-                <w:sz w:val="20"/>
-                <w:szCs w:val="20"/>
-                <w:lang w:eastAsia="pt-BR"/>
-              </w:rPr>
-              <w:t>:</w:t>
-            </w:r>
-            <w:r>
-              <w:rPr>
-                <w:rFonts w:ascii="Courier New" w:eastAsia="Times New Roman" w:hAnsi="Courier New" w:cs="Courier New"/>
-                <w:color w:val="0000FF"/>
-                <w:sz w:val="20"/>
-                <w:szCs w:val="20"/>
-                <w:lang w:eastAsia="pt-BR"/>
-              </w:rPr>
-              <w:t>1</w:t>
-            </w:r>
-            <w:r>
-              <w:rPr>
-                <w:rFonts w:ascii="Courier New" w:eastAsia="Times New Roman" w:hAnsi="Courier New" w:cs="Courier New"/>
-                <w:color w:val="000000"/>
-                <w:sz w:val="20"/>
-                <w:szCs w:val="20"/>
-                <w:lang w:eastAsia="pt-BR"/>
-              </w:rPr>
-              <w:t>,--</w:t>
-            </w:r>
-            <w:proofErr w:type="spellStart"/>
-            <w:r>
-              <w:rPr>
-                <w:rFonts w:ascii="Courier New" w:eastAsia="Times New Roman" w:hAnsi="Courier New" w:cs="Courier New"/>
-                <w:color w:val="000000"/>
-                <w:sz w:val="20"/>
-                <w:szCs w:val="20"/>
-                <w:lang w:eastAsia="pt-BR"/>
-              </w:rPr>
-              <w:t>obs</w:t>
-            </w:r>
-            <w:proofErr w:type="spellEnd"/>
-            <w:r>
-              <w:rPr>
-                <w:rFonts w:ascii="Courier New" w:eastAsia="Times New Roman" w:hAnsi="Courier New" w:cs="Courier New"/>
-                <w:color w:val="000000"/>
-                <w:sz w:val="20"/>
-                <w:szCs w:val="20"/>
-                <w:lang w:eastAsia="pt-BR"/>
-              </w:rPr>
-              <w:t>:</w:t>
-            </w:r>
-            <w:r>
-              <w:rPr>
-                <w:rFonts w:ascii="Courier New" w:eastAsia="Times New Roman" w:hAnsi="Courier New" w:cs="Courier New"/>
-                <w:color w:val="000000"/>
-                <w:sz w:val="20"/>
-                <w:szCs w:val="20"/>
-                <w:lang w:eastAsia="pt-BR"/>
-              </w:rPr>
-              <w:t xml:space="preserve"> </w:t>
-            </w:r>
-            <w:r>
-              <w:rPr>
-                <w:rFonts w:ascii="Courier New" w:eastAsia="Times New Roman" w:hAnsi="Courier New" w:cs="Courier New"/>
-                <w:color w:val="000000"/>
-                <w:sz w:val="20"/>
-                <w:szCs w:val="20"/>
-                <w:lang w:eastAsia="pt-BR"/>
-              </w:rPr>
-              <w:t>o ID sempre será o mesmo ID</w:t>
-            </w:r>
-            <w:r>
-              <w:rPr>
-                <w:rFonts w:ascii="Courier New" w:eastAsia="Times New Roman" w:hAnsi="Courier New" w:cs="Courier New"/>
-                <w:color w:val="000000"/>
-                <w:sz w:val="20"/>
-                <w:szCs w:val="20"/>
-                <w:lang w:eastAsia="pt-BR"/>
-              </w:rPr>
-              <w:br/>
-              <w:t xml:space="preserve">                    </w:t>
-            </w:r>
-            <w:r>
-              <w:rPr>
-                <w:rFonts w:ascii="Courier New" w:eastAsia="Times New Roman" w:hAnsi="Courier New" w:cs="Courier New"/>
-                <w:b/>
-                <w:bCs/>
-                <w:color w:val="008000"/>
-                <w:sz w:val="20"/>
-                <w:szCs w:val="20"/>
-                <w:lang w:eastAsia="pt-BR"/>
-              </w:rPr>
-              <w:t>"</w:t>
-            </w:r>
-            <w:proofErr w:type="spellStart"/>
-            <w:r>
-              <w:rPr>
-                <w:rFonts w:ascii="Courier New" w:eastAsia="Times New Roman" w:hAnsi="Courier New" w:cs="Courier New"/>
-                <w:b/>
-                <w:bCs/>
-                <w:color w:val="008000"/>
-                <w:sz w:val="20"/>
-                <w:szCs w:val="20"/>
-                <w:lang w:eastAsia="pt-BR"/>
-              </w:rPr>
-              <w:t>descricao</w:t>
-            </w:r>
-            <w:proofErr w:type="spellEnd"/>
-            <w:r>
-              <w:rPr>
-                <w:rFonts w:ascii="Courier New" w:eastAsia="Times New Roman" w:hAnsi="Courier New" w:cs="Courier New"/>
-                <w:b/>
-                <w:bCs/>
-                <w:color w:val="008000"/>
-                <w:sz w:val="20"/>
-                <w:szCs w:val="20"/>
-                <w:lang w:eastAsia="pt-BR"/>
-              </w:rPr>
-              <w:t>"</w:t>
-            </w:r>
-            <w:r>
-              <w:rPr>
-                <w:rFonts w:ascii="Courier New" w:eastAsia="Times New Roman" w:hAnsi="Courier New" w:cs="Courier New"/>
-                <w:color w:val="000000"/>
-                <w:sz w:val="20"/>
-                <w:szCs w:val="20"/>
-                <w:lang w:eastAsia="pt-BR"/>
-              </w:rPr>
-              <w:t xml:space="preserve">:“Deitado em um banco </w:t>
-            </w:r>
-            <w:proofErr w:type="spellStart"/>
-            <w:r>
-              <w:rPr>
-                <w:rFonts w:ascii="Courier New" w:eastAsia="Times New Roman" w:hAnsi="Courier New" w:cs="Courier New"/>
-                <w:color w:val="000000"/>
-                <w:sz w:val="20"/>
-                <w:szCs w:val="20"/>
-                <w:lang w:eastAsia="pt-BR"/>
-              </w:rPr>
-              <w:t>lala</w:t>
-            </w:r>
-            <w:proofErr w:type="spellEnd"/>
-            <w:r>
-              <w:rPr>
-                <w:rFonts w:ascii="Courier New" w:eastAsia="Times New Roman" w:hAnsi="Courier New" w:cs="Courier New"/>
-                <w:color w:val="000000"/>
-                <w:sz w:val="20"/>
-                <w:szCs w:val="20"/>
-                <w:lang w:eastAsia="pt-BR"/>
-              </w:rPr>
-              <w:t>..“,</w:t>
-            </w:r>
-            <w:r>
-              <w:rPr>
-                <w:rFonts w:ascii="Courier New" w:eastAsia="Times New Roman" w:hAnsi="Courier New" w:cs="Courier New"/>
-                <w:color w:val="000000"/>
-                <w:sz w:val="20"/>
-                <w:szCs w:val="20"/>
-                <w:lang w:eastAsia="pt-BR"/>
-              </w:rPr>
-              <w:br/>
-              <w:t xml:space="preserve">                    </w:t>
-            </w:r>
-            <w:r>
-              <w:rPr>
-                <w:rFonts w:ascii="Courier New" w:eastAsia="Times New Roman" w:hAnsi="Courier New" w:cs="Courier New"/>
-                <w:b/>
-                <w:bCs/>
-                <w:color w:val="008000"/>
-                <w:sz w:val="20"/>
-                <w:szCs w:val="20"/>
-                <w:lang w:eastAsia="pt-BR"/>
-              </w:rPr>
-              <w:t>"</w:t>
-            </w:r>
-            <w:proofErr w:type="spellStart"/>
-            <w:r>
-              <w:rPr>
-                <w:rFonts w:ascii="Courier New" w:eastAsia="Times New Roman" w:hAnsi="Courier New" w:cs="Courier New"/>
-                <w:b/>
-                <w:bCs/>
-                <w:color w:val="008000"/>
-                <w:sz w:val="20"/>
-                <w:szCs w:val="20"/>
-                <w:lang w:eastAsia="pt-BR"/>
-              </w:rPr>
-              <w:t>nomeLogico</w:t>
-            </w:r>
-            <w:proofErr w:type="spellEnd"/>
-            <w:r>
-              <w:rPr>
-                <w:rFonts w:ascii="Courier New" w:eastAsia="Times New Roman" w:hAnsi="Courier New" w:cs="Courier New"/>
-                <w:b/>
-                <w:bCs/>
-                <w:color w:val="008000"/>
-                <w:sz w:val="20"/>
-                <w:szCs w:val="20"/>
-                <w:lang w:eastAsia="pt-BR"/>
-              </w:rPr>
-              <w:t>"</w:t>
-            </w:r>
-            <w:r>
-              <w:rPr>
-                <w:rFonts w:ascii="Courier New" w:eastAsia="Times New Roman" w:hAnsi="Courier New" w:cs="Courier New"/>
-                <w:color w:val="000000"/>
-                <w:sz w:val="20"/>
-                <w:szCs w:val="20"/>
-                <w:lang w:eastAsia="pt-BR"/>
-              </w:rPr>
-              <w:t>: “</w:t>
-            </w:r>
-            <w:proofErr w:type="spellStart"/>
-            <w:r>
-              <w:rPr>
-                <w:rFonts w:ascii="Courier New" w:eastAsia="Times New Roman" w:hAnsi="Courier New" w:cs="Courier New"/>
-                <w:color w:val="000000"/>
-                <w:sz w:val="20"/>
-                <w:szCs w:val="20"/>
-                <w:lang w:eastAsia="pt-BR"/>
-              </w:rPr>
-              <w:t>gifComGiro</w:t>
-            </w:r>
-            <w:proofErr w:type="spellEnd"/>
-            <w:r>
-              <w:rPr>
-                <w:rFonts w:ascii="Courier New" w:eastAsia="Times New Roman" w:hAnsi="Courier New" w:cs="Courier New"/>
-                <w:color w:val="000000"/>
-                <w:sz w:val="20"/>
-                <w:szCs w:val="20"/>
-                <w:lang w:eastAsia="pt-BR"/>
-              </w:rPr>
-              <w:t>“ --caso um dia o ID falhe,</w:t>
-            </w:r>
-            <w:r>
-              <w:rPr>
-                <w:rFonts w:ascii="Courier New" w:eastAsia="Times New Roman" w:hAnsi="Courier New" w:cs="Courier New"/>
-                <w:color w:val="000000"/>
-                <w:sz w:val="20"/>
-                <w:szCs w:val="20"/>
-                <w:lang w:eastAsia="pt-BR"/>
-              </w:rPr>
-              <w:br/>
-              <w:t xml:space="preserve">                    </w:t>
-            </w:r>
-            <w:r>
-              <w:rPr>
-                <w:rFonts w:ascii="Courier New" w:eastAsia="Times New Roman" w:hAnsi="Courier New" w:cs="Courier New"/>
-                <w:b/>
-                <w:bCs/>
-                <w:color w:val="008000"/>
-                <w:sz w:val="20"/>
-                <w:szCs w:val="20"/>
-                <w:lang w:eastAsia="pt-BR"/>
-              </w:rPr>
-              <w:t>"</w:t>
-            </w:r>
-            <w:proofErr w:type="spellStart"/>
-            <w:r>
-              <w:rPr>
-                <w:rFonts w:ascii="Courier New" w:eastAsia="Times New Roman" w:hAnsi="Courier New" w:cs="Courier New"/>
-                <w:b/>
-                <w:bCs/>
-                <w:color w:val="008000"/>
-                <w:sz w:val="20"/>
-                <w:szCs w:val="20"/>
-                <w:lang w:eastAsia="pt-BR"/>
-              </w:rPr>
-              <w:t>objRepeticao</w:t>
-            </w:r>
-            <w:proofErr w:type="spellEnd"/>
-            <w:r>
-              <w:rPr>
-                <w:rFonts w:ascii="Courier New" w:eastAsia="Times New Roman" w:hAnsi="Courier New" w:cs="Courier New"/>
-                <w:b/>
-                <w:bCs/>
-                <w:color w:val="008000"/>
-                <w:sz w:val="20"/>
-                <w:szCs w:val="20"/>
-                <w:lang w:eastAsia="pt-BR"/>
-              </w:rPr>
-              <w:t>"</w:t>
-            </w:r>
-            <w:r>
-              <w:rPr>
-                <w:rFonts w:ascii="Courier New" w:eastAsia="Times New Roman" w:hAnsi="Courier New" w:cs="Courier New"/>
-                <w:color w:val="000000"/>
-                <w:sz w:val="20"/>
-                <w:szCs w:val="20"/>
-                <w:lang w:eastAsia="pt-BR"/>
-              </w:rPr>
-              <w:t>:</w:t>
-            </w:r>
-            <w:r>
-              <w:rPr>
-                <w:rFonts w:ascii="Courier New" w:eastAsia="Times New Roman" w:hAnsi="Courier New" w:cs="Courier New"/>
-                <w:color w:val="000000"/>
-                <w:sz w:val="20"/>
-                <w:szCs w:val="20"/>
-                <w:lang w:eastAsia="pt-BR"/>
-              </w:rPr>
-              <w:br/>
-              <w:t xml:space="preserve">                    [</w:t>
-            </w:r>
-            <w:r>
-              <w:rPr>
-                <w:rFonts w:ascii="Courier New" w:eastAsia="Times New Roman" w:hAnsi="Courier New" w:cs="Courier New"/>
-                <w:color w:val="000000"/>
-                <w:sz w:val="20"/>
-                <w:szCs w:val="20"/>
-                <w:lang w:eastAsia="pt-BR"/>
-              </w:rPr>
-              <w:br/>
-              <w:t xml:space="preserve">                        {</w:t>
-            </w:r>
-            <w:r>
-              <w:rPr>
-                <w:rFonts w:ascii="Courier New" w:eastAsia="Times New Roman" w:hAnsi="Courier New" w:cs="Courier New"/>
-                <w:b/>
-                <w:bCs/>
-                <w:color w:val="008000"/>
-                <w:sz w:val="20"/>
-                <w:szCs w:val="20"/>
-                <w:lang w:eastAsia="pt-BR"/>
-              </w:rPr>
-              <w:t>"nrRepeticoes"</w:t>
-            </w:r>
-            <w:r>
-              <w:rPr>
-                <w:rFonts w:ascii="Courier New" w:eastAsia="Times New Roman" w:hAnsi="Courier New" w:cs="Courier New"/>
-                <w:color w:val="000000"/>
-                <w:sz w:val="20"/>
-                <w:szCs w:val="20"/>
-                <w:lang w:eastAsia="pt-BR"/>
-              </w:rPr>
-              <w:t>:</w:t>
-            </w:r>
-            <w:r>
-              <w:rPr>
-                <w:rFonts w:ascii="Courier New" w:eastAsia="Times New Roman" w:hAnsi="Courier New" w:cs="Courier New"/>
-                <w:color w:val="0000FF"/>
-                <w:sz w:val="20"/>
-                <w:szCs w:val="20"/>
-                <w:lang w:eastAsia="pt-BR"/>
-              </w:rPr>
-              <w:t>10</w:t>
-            </w:r>
-            <w:r>
-              <w:rPr>
-                <w:rFonts w:ascii="Courier New" w:eastAsia="Times New Roman" w:hAnsi="Courier New" w:cs="Courier New"/>
-                <w:color w:val="000000"/>
-                <w:sz w:val="20"/>
-                <w:szCs w:val="20"/>
-                <w:lang w:eastAsia="pt-BR"/>
-              </w:rPr>
-              <w:t>},</w:t>
-            </w:r>
-            <w:r>
-              <w:rPr>
-                <w:rFonts w:ascii="Courier New" w:eastAsia="Times New Roman" w:hAnsi="Courier New" w:cs="Courier New"/>
-                <w:color w:val="000000"/>
-                <w:sz w:val="20"/>
-                <w:szCs w:val="20"/>
-                <w:lang w:eastAsia="pt-BR"/>
-              </w:rPr>
-              <w:br/>
-              <w:t xml:space="preserve">                        {</w:t>
-            </w:r>
-            <w:r>
-              <w:rPr>
-                <w:rFonts w:ascii="Courier New" w:eastAsia="Times New Roman" w:hAnsi="Courier New" w:cs="Courier New"/>
-                <w:b/>
-                <w:bCs/>
-                <w:color w:val="008000"/>
-                <w:sz w:val="20"/>
-                <w:szCs w:val="20"/>
-                <w:lang w:eastAsia="pt-BR"/>
-              </w:rPr>
-              <w:t>"</w:t>
-            </w:r>
-            <w:r>
-              <w:rPr>
-                <w:rFonts w:ascii="Courier New" w:eastAsia="Times New Roman" w:hAnsi="Courier New" w:cs="Courier New"/>
-                <w:b/>
-                <w:bCs/>
-                <w:color w:val="008000"/>
-                <w:sz w:val="20"/>
-                <w:szCs w:val="20"/>
-                <w:lang w:eastAsia="pt-BR"/>
-              </w:rPr>
-              <w:t>nrRepeticoes"</w:t>
-            </w:r>
-            <w:r>
-              <w:rPr>
-                <w:rFonts w:ascii="Courier New" w:eastAsia="Times New Roman" w:hAnsi="Courier New" w:cs="Courier New"/>
-                <w:color w:val="000000"/>
-                <w:sz w:val="20"/>
-                <w:szCs w:val="20"/>
-                <w:lang w:eastAsia="pt-BR"/>
-              </w:rPr>
-              <w:t>:</w:t>
-            </w:r>
-            <w:r>
-              <w:rPr>
-                <w:rFonts w:ascii="Courier New" w:eastAsia="Times New Roman" w:hAnsi="Courier New" w:cs="Courier New"/>
-                <w:color w:val="0000FF"/>
-                <w:sz w:val="20"/>
-                <w:szCs w:val="20"/>
-                <w:lang w:eastAsia="pt-BR"/>
-              </w:rPr>
-              <w:t>10</w:t>
-            </w:r>
-            <w:r>
-              <w:rPr>
-                <w:rFonts w:ascii="Courier New" w:eastAsia="Times New Roman" w:hAnsi="Courier New" w:cs="Courier New"/>
-                <w:color w:val="000000"/>
-                <w:sz w:val="20"/>
-                <w:szCs w:val="20"/>
-                <w:lang w:eastAsia="pt-BR"/>
-              </w:rPr>
-              <w:t>},</w:t>
-            </w:r>
-            <w:r>
-              <w:rPr>
-                <w:rFonts w:ascii="Courier New" w:eastAsia="Times New Roman" w:hAnsi="Courier New" w:cs="Courier New"/>
-                <w:color w:val="000000"/>
-                <w:sz w:val="20"/>
-                <w:szCs w:val="20"/>
-                <w:lang w:eastAsia="pt-BR"/>
-              </w:rPr>
-              <w:br/>
-              <w:t xml:space="preserve">                        {</w:t>
-            </w:r>
-            <w:r>
-              <w:rPr>
-                <w:rFonts w:ascii="Courier New" w:eastAsia="Times New Roman" w:hAnsi="Courier New" w:cs="Courier New"/>
-                <w:b/>
-                <w:bCs/>
-                <w:color w:val="008000"/>
-                <w:sz w:val="20"/>
-                <w:szCs w:val="20"/>
-                <w:lang w:eastAsia="pt-BR"/>
-              </w:rPr>
-              <w:t>"</w:t>
-            </w:r>
-            <w:r>
-              <w:rPr>
-                <w:rFonts w:ascii="Courier New" w:eastAsia="Times New Roman" w:hAnsi="Courier New" w:cs="Courier New"/>
-                <w:b/>
-                <w:bCs/>
-                <w:color w:val="008000"/>
-                <w:sz w:val="20"/>
-                <w:szCs w:val="20"/>
-                <w:lang w:eastAsia="pt-BR"/>
-              </w:rPr>
-              <w:t>nrRepeticoes"</w:t>
-            </w:r>
-            <w:r>
-              <w:rPr>
-                <w:rFonts w:ascii="Courier New" w:eastAsia="Times New Roman" w:hAnsi="Courier New" w:cs="Courier New"/>
-                <w:color w:val="000000"/>
-                <w:sz w:val="20"/>
-                <w:szCs w:val="20"/>
-                <w:lang w:eastAsia="pt-BR"/>
-              </w:rPr>
-              <w:t>:</w:t>
             </w:r>
             <w:r>
               <w:rPr>
@@ -2816,7 +2604,6 @@
                 <w:szCs w:val="14"/>
                 <w:lang w:eastAsia="pt-BR"/>
               </w:rPr>
-              <w:lastRenderedPageBreak/>
               <w:t xml:space="preserve"> "status": </w:t>
             </w:r>
             <w:proofErr w:type="gramStart"/>
@@ -2873,7 +2660,6 @@
                 <w:szCs w:val="17"/>
                 <w:lang w:eastAsia="pt-BR"/>
               </w:rPr>
-              <w:lastRenderedPageBreak/>
               <w:t>Retorno:</w:t>
             </w:r>
           </w:p>
@@ -3008,29 +2794,7 @@
                 <w:szCs w:val="14"/>
                 <w:lang w:eastAsia="pt-BR"/>
               </w:rPr>
-              <w:t xml:space="preserve">":  </w:t>
-            </w:r>
-            <w:bookmarkStart w:id="0" w:name="_GoBack"/>
-            <w:bookmarkEnd w:id="0"/>
-            <w:r>
-              <w:rPr>
-                <w:rFonts w:ascii="Trebuchet MS" w:eastAsia="Times New Roman" w:hAnsi="Trebuchet MS" w:cs="Times New Roman"/>
-                <w:color w:val="000000"/>
-                <w:sz w:val="14"/>
-                <w:szCs w:val="14"/>
-                <w:lang w:eastAsia="pt-BR"/>
-              </w:rPr>
-              <w:t>1</w:t>
-            </w:r>
-            <w:r>
-              <w:rPr>
-                <w:rFonts w:ascii="Trebuchet MS" w:eastAsia="Times New Roman" w:hAnsi="Trebuchet MS" w:cs="Times New Roman"/>
-                <w:color w:val="000000"/>
-                <w:sz w:val="14"/>
-                <w:szCs w:val="14"/>
-                <w:lang w:eastAsia="pt-BR"/>
-              </w:rPr>
-              <w:t xml:space="preserve"> – Plano de treino registrado com sucesso</w:t>
+              <w:t>":  1 – Plano de treino registrado com sucesso</w:t>
             </w:r>
           </w:p>
           <w:p>
@@ -3098,10 +2862,184 @@
               </w:rPr>
               <w:t>Listar os erros com valores negativos</w:t>
             </w:r>
+            <w:proofErr w:type="gramStart"/>
+            <w:r>
+              <w:rPr>
+                <w:rFonts w:ascii="Trebuchet MS" w:eastAsia="Times New Roman" w:hAnsi="Trebuchet MS" w:cs="Times New Roman"/>
+                <w:color w:val="000000"/>
+                <w:sz w:val="14"/>
+                <w:szCs w:val="14"/>
+                <w:lang w:eastAsia="pt-BR"/>
+              </w:rPr>
+              <w:t>, se deu</w:t>
+            </w:r>
+            <w:proofErr w:type="gramEnd"/>
+            <w:r>
+              <w:rPr>
+                <w:rFonts w:ascii="Trebuchet MS" w:eastAsia="Times New Roman" w:hAnsi="Trebuchet MS" w:cs="Times New Roman"/>
+                <w:color w:val="000000"/>
+                <w:sz w:val="14"/>
+                <w:szCs w:val="14"/>
+                <w:lang w:eastAsia="pt-BR"/>
+              </w:rPr>
+              <w:t xml:space="preserve"> tudo certo, retornar o código do plano de treino.</w:t>
+            </w:r>
           </w:p>
         </w:tc>
       </w:tr>
     </w:tbl>
+    <w:p>
+      <w:proofErr w:type="spellStart"/>
+      <w:r>
+        <w:lastRenderedPageBreak/>
+        <w:t>String</w:t>
+      </w:r>
+      <w:proofErr w:type="spellEnd"/>
+      <w:r>
+        <w:t xml:space="preserve"> de teste do JSON para criar a API, abrir no site: </w:t>
+      </w:r>
+      <w:hyperlink r:id="rId5" w:history="1">
+        <w:r>
+          <w:rPr>
+            <w:rStyle w:val="Hyperlink"/>
+          </w:rPr>
+          <w:t>http://www.jsoneditoronline.org/</w:t>
+        </w:r>
+      </w:hyperlink>
+    </w:p>
+    <w:p>
+      <w:r>
+        <w:t>{"</w:t>
+      </w:r>
+      <w:proofErr w:type="gramStart"/>
+      <w:r>
+        <w:t>codigoExterno</w:t>
+      </w:r>
+      <w:proofErr w:type="gramEnd"/>
+      <w:r>
+        <w:t xml:space="preserve">":-1,"codigoProfessor":-1,"dsPlanoTreino":"decreto teste","indNivelTreino":1,"indSincronizou":-1,"indTipoTreino":0,"nomePlanoTreino":"teste","nrValidadeDias":-1,"objListTreino":[{"fgCarga":0,"idGrupo":1,"nome":"teste","objListExercicio":[{"idGrupo":1,"idImage":0,"listRepeticao":[10,8,6],"nome":"Com </w:t>
+      </w:r>
+      <w:proofErr w:type="gramStart"/>
+      <w:r>
+        <w:t>giro</w:t>
+      </w:r>
+      <w:proofErr w:type="gramEnd"/>
+      <w:r>
+        <w:t xml:space="preserve">","nomeLogico":"gifComGiro","nomeLogicoFoto":"abdomen_com_giro","DF_ID":"ID","ID":"1"},{"idGrupo":1,"idImage":0,"listRepeticao":[6,5,4],"nome":"Elevacao de pernas","nomeLogico":"gifElevacaoDePernas","nomeLogicoFoto":"abdomen_elevacao_de_pernas","DF_ID":"ID","ID":"4"},{"idGrupo":1,"idImage":0,"listRepeticao":[12,10],"nome":"Elevacao </w:t>
+      </w:r>
+      <w:proofErr w:type="spellStart"/>
+      <w:r>
+        <w:t>de</w:t>
+      </w:r>
+      <w:proofErr w:type="spellEnd"/>
+      <w:r>
+        <w:t xml:space="preserve"> joelhos","nomeLogico":"gifElevacaoDeJoelhos","nomeLogicoFoto":"abdomen_elevacao_de_joelhos","DF_ID":"ID","ID":"2"},{"idGrupo":1,"idImage":0,"listRepeticao":[5],"nome":"Elevacao </w:t>
+      </w:r>
+      <w:proofErr w:type="spellStart"/>
+      <w:r>
+        <w:t>de</w:t>
+      </w:r>
+      <w:proofErr w:type="spellEnd"/>
+      <w:r>
+        <w:t xml:space="preserve"> pernas com peso","nomeLogico":"gifElevacaoDePernasComPeso","nomeLogicoFoto":"abdomen_elevacao_de_pernas_com_peso","DF_ID":"ID","ID":"5"}],"DF_ID":"ID","ID":"9"},{"Descricao":"Atleta </w:t>
+      </w:r>
+      <w:proofErr w:type="spellStart"/>
+      <w:r>
+        <w:t>ifbb,patrocinada</w:t>
+      </w:r>
+      <w:proofErr w:type="spellEnd"/>
+      <w:r>
+        <w:t xml:space="preserve"> </w:t>
+      </w:r>
+      <w:proofErr w:type="spellStart"/>
+      <w:r>
+        <w:t>BlackSkull,campeã</w:t>
+      </w:r>
+      <w:proofErr w:type="spellEnd"/>
+      <w:r>
+        <w:t xml:space="preserve"> </w:t>
+      </w:r>
+      <w:proofErr w:type="spellStart"/>
+      <w:r>
+        <w:t>catarinense,top</w:t>
+      </w:r>
+      <w:proofErr w:type="spellEnd"/>
+      <w:r>
+        <w:t xml:space="preserve"> 6 </w:t>
+      </w:r>
+      <w:proofErr w:type="spellStart"/>
+      <w:r>
+        <w:t>arnold,musa</w:t>
+      </w:r>
+      <w:proofErr w:type="spellEnd"/>
+      <w:r>
+        <w:t xml:space="preserve"> fitness","dsNomeFoto":"foto_peito_jessica_brum","fgCarga":1,"idGrupo":4,"indNivel":1,"indSexo":0,"indTipoTreino":0,"nome":"Jessica Brum","</w:t>
+      </w:r>
+      <w:proofErr w:type="spellStart"/>
+      <w:r>
+        <w:t>objListExercicio</w:t>
+      </w:r>
+      <w:proofErr w:type="spellEnd"/>
+      <w:r>
+        <w:t>":[{"</w:t>
+      </w:r>
+      <w:proofErr w:type="spellStart"/>
+      <w:r>
+        <w:t>descricao</w:t>
+      </w:r>
+      <w:proofErr w:type="spellEnd"/>
+      <w:r>
+        <w:t xml:space="preserve">":"Em pé com a barra apoiada nos ombros e os pés afastados em distância igual à largura dos ombros. Mantenha as costas retas e dobre ligeiramente os joelhos ao mesmo tempo que direciona o glúteo para trás até que as coxas fiquem paralelas ao chão. Estenda as pernas para retornar à posição inicial.\r\n","idGrupo":4,"idImage":0,"listRepeticao":[12,12,12,12],"nome":"Agachamento livre","nomeLogico":"gifAgachamentoLivre","nomeLogicoFoto":"coxa_agachamento_livre","DF_ID":"ID","ID":"60"},{"descricao":"Sente-se no aparelho de </w:t>
+      </w:r>
+      <w:proofErr w:type="spellStart"/>
+      <w:r>
+        <w:t>leg</w:t>
+      </w:r>
+      <w:proofErr w:type="spellEnd"/>
+      <w:r>
+        <w:t xml:space="preserve"> </w:t>
+      </w:r>
+      <w:proofErr w:type="spellStart"/>
+      <w:r>
+        <w:t>press</w:t>
+      </w:r>
+      <w:proofErr w:type="spellEnd"/>
+      <w:r>
+        <w:t xml:space="preserve"> e coloque os pés com afastamento na plataforma igual à largura dos ombros. Lentamente, abaixe o peso até que os joelhos estejam com 90 graus de flexão. Empurre o peso de volta à posição inicial(com as pernas </w:t>
+      </w:r>
+      <w:proofErr w:type="gramStart"/>
+      <w:r>
+        <w:t>estendidas</w:t>
+      </w:r>
+      <w:proofErr w:type="gramEnd"/>
+      <w:r>
+        <w:t>). \r\n</w:t>
+      </w:r>
+      <w:proofErr w:type="gramStart"/>
+      <w:r>
+        <w:t>",</w:t>
+      </w:r>
+      <w:proofErr w:type="gramEnd"/>
+      <w:r>
+        <w:t>"idGrupo":4,"idImage":0,"listRepeticao":[12,12,12,12],"nome":"Leg Press 45","nomeLogico":"gifLegPress45","nomeLogicoFoto":"coxa_leg_press_45","DF_ID":"ID","ID":"72"},{"descricao":"Sente-se no aparelho e coloque os pés por baixo dos rolos. Levante as pernas para cima, até que os joelhos estejam estendidos. Abaixe as pernas de volta à posição inicial, com os joelhos dobrados em 90 graus.\r\n</w:t>
+      </w:r>
+      <w:proofErr w:type="gramStart"/>
+      <w:r>
+        <w:t>",</w:t>
+      </w:r>
+      <w:proofErr w:type="gramEnd"/>
+      <w:r>
+        <w:t>"idGrupo":4,"idImage":0,"listRepeticao":[12,12,12,12],"nome":"Cadeira extensora","nomeLogico":"gifCadeiraExtensora","nomeLogicoFoto":"coxa_cadeira_extensora","DF_ID":"ID","ID":"68"},{"descricao":"Sentado no aparelho, joelhos estendidos, tornozelos posicionados sobre o apoio, coxas apoiadas, mãos segurando os pegadores. Inspirar e realizar uma flexão dos joelhos, expirando no final do movimento.\r\n</w:t>
+      </w:r>
+      <w:proofErr w:type="gramStart"/>
+      <w:r>
+        <w:t>",</w:t>
+      </w:r>
+      <w:proofErr w:type="gramEnd"/>
+      <w:r>
+        <w:t>"idGrupo":4,"idImage":0,"listRepeticao":[12,12,12,12],"nome":"Cadeira flexora","nomeLogico":"gifCadeiraFlexora","nomeLogicoFoto":"coxa_cadeira_flexora","DF_ID":"ID","ID":"70"}],"DF_ID":"ID","ID":"3"}],"tipoPlanoTreino":1,"DF_ID":"ID","ID":"1"}</w:t>
+      </w:r>
+    </w:p>
     <w:p/>
     <w:p>
       <w:pPr>
@@ -3113,12 +3051,15 @@
           <w:lang w:eastAsia="pt-BR"/>
         </w:rPr>
       </w:pPr>
+      <w:bookmarkStart w:id="0" w:name="_GoBack"/>
+      <w:bookmarkEnd w:id="0"/>
       <w:r>
         <w:rPr>
           <w:rFonts w:ascii="Arial" w:eastAsia="Times New Roman" w:hAnsi="Arial" w:cs="Arial"/>
           <w:color w:val="000000"/>
           <w:lang w:eastAsia="pt-BR"/>
         </w:rPr>
+        <w:lastRenderedPageBreak/>
         <w:t>Consultar um plano de treino</w:t>
       </w:r>
     </w:p>
@@ -4647,6 +4588,17 @@
       <w:lang w:eastAsia="pt-BR"/>
     </w:rPr>
   </w:style>
+  <w:style w:type="character" w:styleId="Hyperlink">
+    <w:name w:val="Hyperlink"/>
+    <w:basedOn w:val="Fontepargpadro"/>
+    <w:uiPriority w:val="99"/>
+    <w:unhideWhenUsed/>
+    <w:rsid w:val="008A4085"/>
+    <w:rPr>
+      <w:color w:val="0000FF" w:themeColor="hyperlink"/>
+      <w:u w:val="single"/>
+    </w:rPr>
+  </w:style>
 </w:styles>
 </file>
 
@@ -4901,6 +4853,17 @@
       <w:sz w:val="20"/>
       <w:szCs w:val="20"/>
       <w:lang w:eastAsia="pt-BR"/>
+    </w:rPr>
+  </w:style>
+  <w:style w:type="character" w:styleId="Hyperlink">
+    <w:name w:val="Hyperlink"/>
+    <w:basedOn w:val="Fontepargpadro"/>
+    <w:uiPriority w:val="99"/>
+    <w:unhideWhenUsed/>
+    <w:rsid w:val="008A4085"/>
+    <w:rPr>
+      <w:color w:val="0000FF" w:themeColor="hyperlink"/>
+      <w:u w:val="single"/>
     </w:rPr>
   </w:style>
 </w:styles>

</xml_diff>

<commit_message>
Alterações para inclusão do plano de treino no servidor. Processo testado e funcionando. É preciso refatorar os dados que estão indo (estão faltando alguns).
</commit_message>
<xml_diff>
--- a/DOCUMENTOS/Cadastrar um plano de treino.docx
+++ b/DOCUMENTOS/Cadastrar um plano de treino.docx
@@ -2708,7 +2708,26 @@
               </w:rPr>
               <w:t> "</w:t>
             </w:r>
-            <w:proofErr w:type="spellStart"/>
+            <w:r>
+              <w:rPr>
+                <w:rFonts w:ascii="Trebuchet MS" w:eastAsia="Times New Roman" w:hAnsi="Trebuchet MS" w:cs="Times New Roman"/>
+                <w:color w:val="000000"/>
+                <w:sz w:val="14"/>
+                <w:szCs w:val="14"/>
+                <w:lang w:eastAsia="pt-BR"/>
+              </w:rPr>
+              <w:t>status</w:t>
+            </w:r>
+            <w:r>
+              <w:rPr>
+                <w:rFonts w:ascii="Trebuchet MS" w:eastAsia="Times New Roman" w:hAnsi="Trebuchet MS" w:cs="Times New Roman"/>
+                <w:color w:val="000000"/>
+                <w:sz w:val="14"/>
+                <w:szCs w:val="14"/>
+                <w:lang w:eastAsia="pt-BR"/>
+              </w:rPr>
+              <w:t>": -</w:t>
+            </w:r>
             <w:proofErr w:type="gramStart"/>
             <w:r>
               <w:rPr>
@@ -2718,30 +2737,9 @@
                 <w:szCs w:val="14"/>
                 <w:lang w:eastAsia="pt-BR"/>
               </w:rPr>
-              <w:t>indResposta</w:t>
-            </w:r>
-            <w:proofErr w:type="spellEnd"/>
+              <w:t>1</w:t>
+            </w:r>
             <w:proofErr w:type="gramEnd"/>
-            <w:r>
-              <w:rPr>
-                <w:rFonts w:ascii="Trebuchet MS" w:eastAsia="Times New Roman" w:hAnsi="Trebuchet MS" w:cs="Times New Roman"/>
-                <w:color w:val="000000"/>
-                <w:sz w:val="14"/>
-                <w:szCs w:val="14"/>
-                <w:lang w:eastAsia="pt-BR"/>
-              </w:rPr>
-              <w:t>": -</w:t>
-            </w:r>
-            <w:r>
-              <w:rPr>
-                <w:rFonts w:ascii="Trebuchet MS" w:eastAsia="Times New Roman" w:hAnsi="Trebuchet MS" w:cs="Times New Roman"/>
-                <w:color w:val="000000"/>
-                <w:sz w:val="14"/>
-                <w:szCs w:val="14"/>
-                <w:lang w:eastAsia="pt-BR"/>
-              </w:rPr>
-              <w:t>1</w:t>
-            </w:r>
             <w:r>
               <w:rPr>
                 <w:rFonts w:ascii="Trebuchet MS" w:eastAsia="Times New Roman" w:hAnsi="Trebuchet MS" w:cs="Times New Roman"/>
@@ -2774,27 +2772,121 @@
               </w:rPr>
               <w:t> "</w:t>
             </w:r>
-            <w:proofErr w:type="spellStart"/>
-            <w:r>
-              <w:rPr>
-                <w:rFonts w:ascii="Trebuchet MS" w:eastAsia="Times New Roman" w:hAnsi="Trebuchet MS" w:cs="Times New Roman"/>
-                <w:color w:val="000000"/>
-                <w:sz w:val="14"/>
-                <w:szCs w:val="14"/>
-                <w:lang w:eastAsia="pt-BR"/>
-              </w:rPr>
-              <w:t>indResposta</w:t>
-            </w:r>
-            <w:proofErr w:type="spellEnd"/>
-            <w:r>
-              <w:rPr>
-                <w:rFonts w:ascii="Trebuchet MS" w:eastAsia="Times New Roman" w:hAnsi="Trebuchet MS" w:cs="Times New Roman"/>
-                <w:color w:val="000000"/>
-                <w:sz w:val="14"/>
-                <w:szCs w:val="14"/>
-                <w:lang w:eastAsia="pt-BR"/>
-              </w:rPr>
-              <w:t>":  1 – Plano de treino registrado com sucesso</w:t>
+            <w:r>
+              <w:rPr>
+                <w:rFonts w:ascii="Trebuchet MS" w:eastAsia="Times New Roman" w:hAnsi="Trebuchet MS" w:cs="Times New Roman"/>
+                <w:color w:val="000000"/>
+                <w:sz w:val="14"/>
+                <w:szCs w:val="14"/>
+                <w:lang w:eastAsia="pt-BR"/>
+              </w:rPr>
+              <w:t>status": -</w:t>
+            </w:r>
+            <w:r>
+              <w:rPr>
+                <w:rFonts w:ascii="Trebuchet MS" w:eastAsia="Times New Roman" w:hAnsi="Trebuchet MS" w:cs="Times New Roman"/>
+                <w:color w:val="000000"/>
+                <w:sz w:val="14"/>
+                <w:szCs w:val="14"/>
+                <w:lang w:eastAsia="pt-BR"/>
+              </w:rPr>
+              <w:t>2</w:t>
+            </w:r>
+            <w:r>
+              <w:rPr>
+                <w:rFonts w:ascii="Trebuchet MS" w:eastAsia="Times New Roman" w:hAnsi="Trebuchet MS" w:cs="Times New Roman"/>
+                <w:color w:val="000000"/>
+                <w:sz w:val="14"/>
+                <w:szCs w:val="14"/>
+                <w:lang w:eastAsia="pt-BR"/>
+              </w:rPr>
+              <w:t xml:space="preserve"> – Erro </w:t>
+            </w:r>
+            <w:r>
+              <w:rPr>
+                <w:rFonts w:ascii="Trebuchet MS" w:eastAsia="Times New Roman" w:hAnsi="Trebuchet MS" w:cs="Times New Roman"/>
+                <w:color w:val="000000"/>
+                <w:sz w:val="14"/>
+                <w:szCs w:val="14"/>
+                <w:lang w:eastAsia="pt-BR"/>
+              </w:rPr>
+              <w:t>no processo de montagem do XML</w:t>
+            </w:r>
+            <w:bookmarkStart w:id="0" w:name="_GoBack"/>
+            <w:bookmarkEnd w:id="0"/>
+          </w:p>
+          <w:p>
+            <w:pPr>
+              <w:spacing w:after="0" w:line="240" w:lineRule="auto"/>
+              <w:rPr>
+                <w:rFonts w:ascii="Trebuchet MS" w:eastAsia="Times New Roman" w:hAnsi="Trebuchet MS" w:cs="Times New Roman"/>
+                <w:color w:val="000000"/>
+                <w:sz w:val="14"/>
+                <w:szCs w:val="14"/>
+                <w:lang w:eastAsia="pt-BR"/>
+              </w:rPr>
+            </w:pPr>
+            <w:r>
+              <w:rPr>
+                <w:rFonts w:ascii="Trebuchet MS" w:eastAsia="Times New Roman" w:hAnsi="Trebuchet MS" w:cs="Times New Roman"/>
+                <w:color w:val="000000"/>
+                <w:sz w:val="14"/>
+                <w:szCs w:val="14"/>
+                <w:lang w:eastAsia="pt-BR"/>
+              </w:rPr>
+              <w:t> "</w:t>
+            </w:r>
+            <w:r>
+              <w:rPr>
+                <w:rFonts w:ascii="Trebuchet MS" w:eastAsia="Times New Roman" w:hAnsi="Trebuchet MS" w:cs="Times New Roman"/>
+                <w:color w:val="000000"/>
+                <w:sz w:val="14"/>
+                <w:szCs w:val="14"/>
+                <w:lang w:eastAsia="pt-BR"/>
+              </w:rPr>
+              <w:t>status</w:t>
+            </w:r>
+            <w:r>
+              <w:rPr>
+                <w:rFonts w:ascii="Trebuchet MS" w:eastAsia="Times New Roman" w:hAnsi="Trebuchet MS" w:cs="Times New Roman"/>
+                <w:color w:val="000000"/>
+                <w:sz w:val="14"/>
+                <w:szCs w:val="14"/>
+                <w:lang w:eastAsia="pt-BR"/>
+              </w:rPr>
+              <w:t>":</w:t>
+            </w:r>
+            <w:proofErr w:type="gramStart"/>
+            <w:r>
+              <w:rPr>
+                <w:rFonts w:ascii="Trebuchet MS" w:eastAsia="Times New Roman" w:hAnsi="Trebuchet MS" w:cs="Times New Roman"/>
+                <w:color w:val="000000"/>
+                <w:sz w:val="14"/>
+                <w:szCs w:val="14"/>
+                <w:lang w:eastAsia="pt-BR"/>
+              </w:rPr>
+              <w:t xml:space="preserve">  </w:t>
+            </w:r>
+            <w:proofErr w:type="gramEnd"/>
+            <w:r>
+              <w:rPr>
+                <w:rFonts w:ascii="Trebuchet MS" w:eastAsia="Times New Roman" w:hAnsi="Trebuchet MS" w:cs="Times New Roman"/>
+                <w:color w:val="000000"/>
+                <w:sz w:val="14"/>
+                <w:szCs w:val="14"/>
+                <w:lang w:eastAsia="pt-BR"/>
+              </w:rPr>
+              <w:t>0</w:t>
+            </w:r>
+            <w:r>
+              <w:rPr>
+                <w:rFonts w:ascii="Trebuchet MS" w:eastAsia="Times New Roman" w:hAnsi="Trebuchet MS" w:cs="Times New Roman"/>
+                <w:color w:val="000000"/>
+                <w:sz w:val="14"/>
+                <w:szCs w:val="14"/>
+                <w:lang w:eastAsia="pt-BR"/>
+              </w:rPr>
+              <w:t xml:space="preserve"> – Plano de treino registrado com sucesso</w:t>
             </w:r>
           </w:p>
           <w:p>
@@ -2917,15 +3009,7 @@
       </w:r>
       <w:proofErr w:type="gramEnd"/>
       <w:r>
-        <w:t xml:space="preserve">":-1,"codigoProfessor":-1,"dsPlanoTreino":"decreto teste","indNivelTreino":1,"indSincronizou":-1,"indTipoTreino":0,"nomePlanoTreino":"teste","nrValidadeDias":-1,"objListTreino":[{"fgCarga":0,"idGrupo":1,"nome":"teste","objListExercicio":[{"idGrupo":1,"idImage":0,"listRepeticao":[10,8,6],"nome":"Com </w:t>
-      </w:r>
-      <w:proofErr w:type="gramStart"/>
-      <w:r>
-        <w:t>giro</w:t>
-      </w:r>
-      <w:proofErr w:type="gramEnd"/>
-      <w:r>
-        <w:t xml:space="preserve">","nomeLogico":"gifComGiro","nomeLogicoFoto":"abdomen_com_giro","DF_ID":"ID","ID":"1"},{"idGrupo":1,"idImage":0,"listRepeticao":[6,5,4],"nome":"Elevacao de pernas","nomeLogico":"gifElevacaoDePernas","nomeLogicoFoto":"abdomen_elevacao_de_pernas","DF_ID":"ID","ID":"4"},{"idGrupo":1,"idImage":0,"listRepeticao":[12,10],"nome":"Elevacao </w:t>
+        <w:t xml:space="preserve">":-1,"codigoProfessor":-1,"dsPlanoTreino":"decreto teste","indNivelTreino":1,"indSincronizou":-1,"indTipoTreino":0,"nomePlanoTreino":"teste","nrValidadeDias":-1,"objListTreino":[{"fgCarga":0,"idGrupo":1,"nome":"teste","objListExercicio":[{"idGrupo":1,"idImage":0,"listRepeticao":[10,8,6],"nome":"Com giro","nomeLogico":"gifComGiro","nomeLogicoFoto":"abdomen_com_giro","DF_ID":"ID","ID":"1"},{"idGrupo":1,"idImage":0,"listRepeticao":[6,5,4],"nome":"Elevacao de pernas","nomeLogico":"gifElevacaoDePernas","nomeLogicoFoto":"abdomen_elevacao_de_pernas","DF_ID":"ID","ID":"4"},{"idGrupo":1,"idImage":0,"listRepeticao":[12,10],"nome":"Elevacao </w:t>
       </w:r>
       <w:proofErr w:type="spellStart"/>
       <w:r>
@@ -3051,8 +3135,6 @@
           <w:lang w:eastAsia="pt-BR"/>
         </w:rPr>
       </w:pPr>
-      <w:bookmarkStart w:id="0" w:name="_GoBack"/>
-      <w:bookmarkEnd w:id="0"/>
       <w:r>
         <w:rPr>
           <w:rFonts w:ascii="Arial" w:eastAsia="Times New Roman" w:hAnsi="Arial" w:cs="Arial"/>

</xml_diff>

<commit_message>
alterações para salvar o plano de treino
</commit_message>
<xml_diff>
--- a/DOCUMENTOS/Cadastrar um plano de treino.docx
+++ b/DOCUMENTOS/Cadastrar um plano de treino.docx
@@ -18,7 +18,15 @@
           <w:color w:val="000000"/>
           <w:lang w:eastAsia="pt-BR"/>
         </w:rPr>
-        <w:t>Cadastrar um plano de treino</w:t>
+        <w:t>Alterar</w:t>
+      </w:r>
+      <w:r>
+        <w:rPr>
+          <w:rFonts w:ascii="Arial" w:eastAsia="Times New Roman" w:hAnsi="Arial" w:cs="Arial"/>
+          <w:color w:val="000000"/>
+          <w:lang w:eastAsia="pt-BR"/>
+        </w:rPr>
+        <w:t xml:space="preserve"> um plano de treino</w:t>
       </w:r>
     </w:p>
     <w:tbl>
@@ -78,6 +86,7 @@
               <w:t>Serviço: /</w:t>
             </w:r>
             <w:proofErr w:type="spellStart"/>
+            <w:proofErr w:type="gramStart"/>
             <w:r>
               <w:rPr>
                 <w:rFonts w:ascii="Trebuchet MS" w:eastAsia="Times New Roman" w:hAnsi="Trebuchet MS" w:cs="Times New Roman"/>
@@ -88,9 +97,22 @@
                 <w:szCs w:val="17"/>
                 <w:lang w:eastAsia="pt-BR"/>
               </w:rPr>
-              <w:t>salvarplanotreino</w:t>
+              <w:t>aterarP</w:t>
+            </w:r>
+            <w:r>
+              <w:rPr>
+                <w:rFonts w:ascii="Trebuchet MS" w:eastAsia="Times New Roman" w:hAnsi="Trebuchet MS" w:cs="Times New Roman"/>
+                <w:b/>
+                <w:bCs/>
+                <w:color w:val="000000"/>
+                <w:sz w:val="17"/>
+                <w:szCs w:val="17"/>
+                <w:lang w:eastAsia="pt-BR"/>
+              </w:rPr>
+              <w:t>lanotreino</w:t>
             </w:r>
             <w:proofErr w:type="spellEnd"/>
+            <w:proofErr w:type="gramEnd"/>
           </w:p>
         </w:tc>
         <w:tc>
@@ -2748,7 +2770,27 @@
                 <w:szCs w:val="14"/>
                 <w:lang w:eastAsia="pt-BR"/>
               </w:rPr>
-              <w:t xml:space="preserve"> – Erro ao cadastrar o plano de treino</w:t>
+              <w:t xml:space="preserve"> – Erro ao </w:t>
+            </w:r>
+            <w:r>
+              <w:rPr>
+                <w:rFonts w:ascii="Trebuchet MS" w:eastAsia="Times New Roman" w:hAnsi="Trebuchet MS" w:cs="Times New Roman"/>
+                <w:color w:val="000000"/>
+                <w:sz w:val="14"/>
+                <w:szCs w:val="14"/>
+                <w:lang w:eastAsia="pt-BR"/>
+              </w:rPr>
+              <w:t xml:space="preserve">alterar </w:t>
+            </w:r>
+            <w:r>
+              <w:rPr>
+                <w:rFonts w:ascii="Trebuchet MS" w:eastAsia="Times New Roman" w:hAnsi="Trebuchet MS" w:cs="Times New Roman"/>
+                <w:color w:val="000000"/>
+                <w:sz w:val="14"/>
+                <w:szCs w:val="14"/>
+                <w:lang w:eastAsia="pt-BR"/>
+              </w:rPr>
+              <w:t xml:space="preserve"> o plano de treino</w:t>
             </w:r>
           </w:p>
           <w:p>
@@ -2780,40 +2822,8 @@
                 <w:szCs w:val="14"/>
                 <w:lang w:eastAsia="pt-BR"/>
               </w:rPr>
-              <w:t>status": -</w:t>
-            </w:r>
-            <w:r>
-              <w:rPr>
-                <w:rFonts w:ascii="Trebuchet MS" w:eastAsia="Times New Roman" w:hAnsi="Trebuchet MS" w:cs="Times New Roman"/>
-                <w:color w:val="000000"/>
-                <w:sz w:val="14"/>
-                <w:szCs w:val="14"/>
-                <w:lang w:eastAsia="pt-BR"/>
-              </w:rPr>
-              <w:t>2</w:t>
-            </w:r>
-            <w:r>
-              <w:rPr>
-                <w:rFonts w:ascii="Trebuchet MS" w:eastAsia="Times New Roman" w:hAnsi="Trebuchet MS" w:cs="Times New Roman"/>
-                <w:color w:val="000000"/>
-                <w:sz w:val="14"/>
-                <w:szCs w:val="14"/>
-                <w:lang w:eastAsia="pt-BR"/>
-              </w:rPr>
-              <w:t xml:space="preserve"> – Erro </w:t>
-            </w:r>
-            <w:r>
-              <w:rPr>
-                <w:rFonts w:ascii="Trebuchet MS" w:eastAsia="Times New Roman" w:hAnsi="Trebuchet MS" w:cs="Times New Roman"/>
-                <w:color w:val="000000"/>
-                <w:sz w:val="14"/>
-                <w:szCs w:val="14"/>
-                <w:lang w:eastAsia="pt-BR"/>
-              </w:rPr>
-              <w:t>no processo de montagem do XML</w:t>
-            </w:r>
-            <w:bookmarkStart w:id="0" w:name="_GoBack"/>
-            <w:bookmarkEnd w:id="0"/>
+              <w:t>status": -2 – Erro no processo de montagem do XML</w:t>
+            </w:r>
           </w:p>
           <w:p>
             <w:pPr>
@@ -2854,9 +2864,8 @@
                 <w:szCs w:val="14"/>
                 <w:lang w:eastAsia="pt-BR"/>
               </w:rPr>
-              <w:t>":</w:t>
-            </w:r>
-            <w:proofErr w:type="gramStart"/>
+              <w:t xml:space="preserve">":  </w:t>
+            </w:r>
             <w:r>
               <w:rPr>
                 <w:rFonts w:ascii="Trebuchet MS" w:eastAsia="Times New Roman" w:hAnsi="Trebuchet MS" w:cs="Times New Roman"/>
@@ -2865,9 +2874,8 @@
                 <w:szCs w:val="14"/>
                 <w:lang w:eastAsia="pt-BR"/>
               </w:rPr>
-              <w:t xml:space="preserve">  </w:t>
-            </w:r>
-            <w:proofErr w:type="gramEnd"/>
+              <w:t>0</w:t>
+            </w:r>
             <w:r>
               <w:rPr>
                 <w:rFonts w:ascii="Trebuchet MS" w:eastAsia="Times New Roman" w:hAnsi="Trebuchet MS" w:cs="Times New Roman"/>
@@ -2876,7 +2884,7 @@
                 <w:szCs w:val="14"/>
                 <w:lang w:eastAsia="pt-BR"/>
               </w:rPr>
-              <w:t>0</w:t>
+              <w:t xml:space="preserve"> – Plano de treino </w:t>
             </w:r>
             <w:r>
               <w:rPr>
@@ -2886,7 +2894,19 @@
                 <w:szCs w:val="14"/>
                 <w:lang w:eastAsia="pt-BR"/>
               </w:rPr>
-              <w:t xml:space="preserve"> – Plano de treino registrado com sucesso</w:t>
+              <w:t>alterado</w:t>
+            </w:r>
+            <w:bookmarkStart w:id="0" w:name="_GoBack"/>
+            <w:bookmarkEnd w:id="0"/>
+            <w:r>
+              <w:rPr>
+                <w:rFonts w:ascii="Trebuchet MS" w:eastAsia="Times New Roman" w:hAnsi="Trebuchet MS" w:cs="Times New Roman"/>
+                <w:color w:val="000000"/>
+                <w:sz w:val="14"/>
+                <w:szCs w:val="14"/>
+                <w:lang w:eastAsia="pt-BR"/>
+              </w:rPr>
+              <w:t xml:space="preserve"> com sucesso</w:t>
             </w:r>
           </w:p>
           <w:p>
@@ -3142,12 +3162,21 @@
           <w:lang w:eastAsia="pt-BR"/>
         </w:rPr>
         <w:lastRenderedPageBreak/>
-        <w:t>Consultar um plano de treino</w:t>
+        <w:t>Incluir</w:t>
+      </w:r>
+      <w:r>
+        <w:rPr>
+          <w:rFonts w:ascii="Arial" w:eastAsia="Times New Roman" w:hAnsi="Arial" w:cs="Arial"/>
+          <w:color w:val="000000"/>
+          <w:lang w:eastAsia="pt-BR"/>
+        </w:rPr>
+        <w:t xml:space="preserve"> um plano de treino</w:t>
       </w:r>
     </w:p>
     <w:tbl>
       <w:tblPr>
-        <w:tblW w:w="0" w:type="auto"/>
+        <w:tblW w:w="9313" w:type="dxa"/>
+        <w:tblInd w:w="-398" w:type="dxa"/>
         <w:tblCellMar>
           <w:top w:w="15" w:type="dxa"/>
           <w:left w:w="15" w:type="dxa"/>
@@ -3157,10 +3186,13 @@
         <w:tblLook w:val="04A0" w:firstRow="1" w:lastRow="0" w:firstColumn="1" w:lastColumn="0" w:noHBand="0" w:noVBand="1"/>
       </w:tblPr>
       <w:tblGrid>
-        <w:gridCol w:w="2595"/>
-        <w:gridCol w:w="2703"/>
+        <w:gridCol w:w="4477"/>
+        <w:gridCol w:w="4836"/>
       </w:tblGrid>
       <w:tr>
+        <w:trPr>
+          <w:trHeight w:val="316"/>
+        </w:trPr>
         <w:tc>
           <w:tcPr>
             <w:tcW w:w="0" w:type="auto"/>
@@ -3182,38 +3214,34 @@
             <w:pPr>
               <w:spacing w:after="120" w:line="0" w:lineRule="atLeast"/>
               <w:rPr>
-                <w:rFonts w:ascii="Times New Roman" w:eastAsia="Times New Roman" w:hAnsi="Times New Roman" w:cs="Times New Roman"/>
-                <w:sz w:val="24"/>
-                <w:szCs w:val="24"/>
+                <w:rFonts w:ascii="Arial" w:eastAsia="Times New Roman" w:hAnsi="Arial" w:cs="Arial"/>
                 <w:lang w:eastAsia="pt-BR"/>
               </w:rPr>
             </w:pPr>
             <w:r>
               <w:rPr>
-                <w:rFonts w:ascii="Trebuchet MS" w:eastAsia="Times New Roman" w:hAnsi="Trebuchet MS" w:cs="Times New Roman"/>
-                <w:b/>
-                <w:bCs/>
-                <w:color w:val="000000"/>
-                <w:sz w:val="17"/>
-                <w:szCs w:val="17"/>
+                <w:rFonts w:ascii="Arial" w:eastAsia="Times New Roman" w:hAnsi="Arial" w:cs="Arial"/>
+                <w:b/>
+                <w:bCs/>
+                <w:color w:val="000000"/>
                 <w:lang w:eastAsia="pt-BR"/>
               </w:rPr>
               <w:t>Serviço: /</w:t>
             </w:r>
             <w:proofErr w:type="spellStart"/>
-            <w:r>
-              <w:rPr>
-                <w:rFonts w:ascii="Trebuchet MS" w:eastAsia="Times New Roman" w:hAnsi="Trebuchet MS" w:cs="Times New Roman"/>
-                <w:b/>
-                <w:bCs/>
-                <w:color w:val="000000"/>
-                <w:sz w:val="17"/>
-                <w:szCs w:val="17"/>
-                <w:lang w:eastAsia="pt-BR"/>
-              </w:rPr>
-              <w:t>listarexamesusuario</w:t>
+            <w:proofErr w:type="gramStart"/>
+            <w:r>
+              <w:rPr>
+                <w:rFonts w:ascii="Arial" w:eastAsia="Times New Roman" w:hAnsi="Arial" w:cs="Arial"/>
+                <w:b/>
+                <w:bCs/>
+                <w:color w:val="000000"/>
+                <w:lang w:eastAsia="pt-BR"/>
+              </w:rPr>
+              <w:t>salvarPlanoTreino</w:t>
             </w:r>
             <w:proofErr w:type="spellEnd"/>
+            <w:proofErr w:type="gramEnd"/>
           </w:p>
         </w:tc>
         <w:tc>
@@ -3237,28 +3265,27 @@
             <w:pPr>
               <w:spacing w:after="0" w:line="0" w:lineRule="atLeast"/>
               <w:rPr>
-                <w:rFonts w:ascii="Times New Roman" w:eastAsia="Times New Roman" w:hAnsi="Times New Roman" w:cs="Times New Roman"/>
-                <w:sz w:val="24"/>
-                <w:szCs w:val="24"/>
+                <w:rFonts w:ascii="Arial" w:eastAsia="Times New Roman" w:hAnsi="Arial" w:cs="Arial"/>
                 <w:lang w:eastAsia="pt-BR"/>
               </w:rPr>
             </w:pPr>
             <w:r>
               <w:rPr>
-                <w:rFonts w:ascii="Trebuchet MS" w:eastAsia="Times New Roman" w:hAnsi="Trebuchet MS" w:cs="Times New Roman"/>
-                <w:b/>
-                <w:bCs/>
-                <w:color w:val="000000"/>
-                <w:sz w:val="17"/>
-                <w:szCs w:val="17"/>
-                <w:lang w:eastAsia="pt-BR"/>
-              </w:rPr>
-              <w:t>GET</w:t>
+                <w:rFonts w:ascii="Arial" w:eastAsia="Times New Roman" w:hAnsi="Arial" w:cs="Arial"/>
+                <w:b/>
+                <w:bCs/>
+                <w:color w:val="000000"/>
+                <w:lang w:eastAsia="pt-BR"/>
+              </w:rPr>
+              <w:t>POST</w:t>
             </w:r>
           </w:p>
         </w:tc>
       </w:tr>
       <w:tr>
+        <w:trPr>
+          <w:trHeight w:val="211"/>
+        </w:trPr>
         <w:tc>
           <w:tcPr>
             <w:tcW w:w="0" w:type="auto"/>
@@ -3280,21 +3307,17 @@
             <w:pPr>
               <w:spacing w:after="0" w:line="0" w:lineRule="atLeast"/>
               <w:rPr>
-                <w:rFonts w:ascii="Times New Roman" w:eastAsia="Times New Roman" w:hAnsi="Times New Roman" w:cs="Times New Roman"/>
-                <w:sz w:val="24"/>
-                <w:szCs w:val="24"/>
+                <w:rFonts w:ascii="Arial" w:eastAsia="Times New Roman" w:hAnsi="Arial" w:cs="Arial"/>
                 <w:lang w:eastAsia="pt-BR"/>
               </w:rPr>
             </w:pPr>
             <w:proofErr w:type="spellStart"/>
             <w:r>
               <w:rPr>
-                <w:rFonts w:ascii="Trebuchet MS" w:eastAsia="Times New Roman" w:hAnsi="Trebuchet MS" w:cs="Times New Roman"/>
-                <w:b/>
-                <w:bCs/>
-                <w:color w:val="000000"/>
-                <w:sz w:val="17"/>
-                <w:szCs w:val="17"/>
+                <w:rFonts w:ascii="Arial" w:eastAsia="Times New Roman" w:hAnsi="Arial" w:cs="Arial"/>
+                <w:b/>
+                <w:bCs/>
+                <w:color w:val="000000"/>
                 <w:lang w:eastAsia="pt-BR"/>
               </w:rPr>
               <w:t>Body</w:t>
@@ -3302,12 +3325,10 @@
             <w:proofErr w:type="spellEnd"/>
             <w:r>
               <w:rPr>
-                <w:rFonts w:ascii="Trebuchet MS" w:eastAsia="Times New Roman" w:hAnsi="Trebuchet MS" w:cs="Times New Roman"/>
-                <w:b/>
-                <w:bCs/>
-                <w:color w:val="000000"/>
-                <w:sz w:val="17"/>
-                <w:szCs w:val="17"/>
+                <w:rFonts w:ascii="Arial" w:eastAsia="Times New Roman" w:hAnsi="Arial" w:cs="Arial"/>
+                <w:b/>
+                <w:bCs/>
+                <w:color w:val="000000"/>
                 <w:lang w:eastAsia="pt-BR"/>
               </w:rPr>
               <w:t xml:space="preserve">: </w:t>
@@ -3335,21 +3356,17 @@
             <w:pPr>
               <w:spacing w:after="0" w:line="0" w:lineRule="atLeast"/>
               <w:rPr>
-                <w:rFonts w:ascii="Times New Roman" w:eastAsia="Times New Roman" w:hAnsi="Times New Roman" w:cs="Times New Roman"/>
-                <w:sz w:val="24"/>
-                <w:szCs w:val="24"/>
+                <w:rFonts w:ascii="Arial" w:eastAsia="Times New Roman" w:hAnsi="Arial" w:cs="Arial"/>
                 <w:lang w:eastAsia="pt-BR"/>
               </w:rPr>
             </w:pPr>
             <w:proofErr w:type="gramStart"/>
             <w:r>
               <w:rPr>
-                <w:rFonts w:ascii="Trebuchet MS" w:eastAsia="Times New Roman" w:hAnsi="Trebuchet MS" w:cs="Times New Roman"/>
-                <w:b/>
-                <w:bCs/>
-                <w:color w:val="000000"/>
-                <w:sz w:val="17"/>
-                <w:szCs w:val="17"/>
+                <w:rFonts w:ascii="Arial" w:eastAsia="Times New Roman" w:hAnsi="Arial" w:cs="Arial"/>
+                <w:b/>
+                <w:bCs/>
+                <w:color w:val="000000"/>
                 <w:lang w:eastAsia="pt-BR"/>
               </w:rPr>
               <w:t>contente</w:t>
@@ -3357,12 +3374,10 @@
             <w:proofErr w:type="gramEnd"/>
             <w:r>
               <w:rPr>
-                <w:rFonts w:ascii="Trebuchet MS" w:eastAsia="Times New Roman" w:hAnsi="Trebuchet MS" w:cs="Times New Roman"/>
-                <w:b/>
-                <w:bCs/>
-                <w:color w:val="000000"/>
-                <w:sz w:val="17"/>
-                <w:szCs w:val="17"/>
+                <w:rFonts w:ascii="Arial" w:eastAsia="Times New Roman" w:hAnsi="Arial" w:cs="Arial"/>
+                <w:b/>
+                <w:bCs/>
+                <w:color w:val="000000"/>
                 <w:lang w:eastAsia="pt-BR"/>
               </w:rPr>
               <w:t xml:space="preserve"> </w:t>
@@ -3370,12 +3385,10 @@
             <w:proofErr w:type="spellStart"/>
             <w:r>
               <w:rPr>
-                <w:rFonts w:ascii="Trebuchet MS" w:eastAsia="Times New Roman" w:hAnsi="Trebuchet MS" w:cs="Times New Roman"/>
-                <w:b/>
-                <w:bCs/>
-                <w:color w:val="000000"/>
-                <w:sz w:val="17"/>
-                <w:szCs w:val="17"/>
+                <w:rFonts w:ascii="Arial" w:eastAsia="Times New Roman" w:hAnsi="Arial" w:cs="Arial"/>
+                <w:b/>
+                <w:bCs/>
+                <w:color w:val="000000"/>
                 <w:lang w:eastAsia="pt-BR"/>
               </w:rPr>
               <w:t>type</w:t>
@@ -3383,12 +3396,10 @@
             <w:proofErr w:type="spellEnd"/>
             <w:r>
               <w:rPr>
-                <w:rFonts w:ascii="Trebuchet MS" w:eastAsia="Times New Roman" w:hAnsi="Trebuchet MS" w:cs="Times New Roman"/>
-                <w:b/>
-                <w:bCs/>
-                <w:color w:val="000000"/>
-                <w:sz w:val="17"/>
-                <w:szCs w:val="17"/>
+                <w:rFonts w:ascii="Arial" w:eastAsia="Times New Roman" w:hAnsi="Arial" w:cs="Arial"/>
+                <w:b/>
+                <w:bCs/>
+                <w:color w:val="000000"/>
                 <w:lang w:eastAsia="pt-BR"/>
               </w:rPr>
               <w:t xml:space="preserve"> </w:t>
@@ -3396,12 +3407,10 @@
             <w:proofErr w:type="spellStart"/>
             <w:r>
               <w:rPr>
-                <w:rFonts w:ascii="Trebuchet MS" w:eastAsia="Times New Roman" w:hAnsi="Trebuchet MS" w:cs="Times New Roman"/>
-                <w:b/>
-                <w:bCs/>
-                <w:color w:val="000000"/>
-                <w:sz w:val="17"/>
-                <w:szCs w:val="17"/>
+                <w:rFonts w:ascii="Arial" w:eastAsia="Times New Roman" w:hAnsi="Arial" w:cs="Arial"/>
+                <w:b/>
+                <w:bCs/>
+                <w:color w:val="000000"/>
                 <w:lang w:eastAsia="pt-BR"/>
               </w:rPr>
               <w:t>application</w:t>
@@ -3409,12 +3418,10 @@
             <w:proofErr w:type="spellEnd"/>
             <w:r>
               <w:rPr>
-                <w:rFonts w:ascii="Trebuchet MS" w:eastAsia="Times New Roman" w:hAnsi="Trebuchet MS" w:cs="Times New Roman"/>
-                <w:b/>
-                <w:bCs/>
-                <w:color w:val="000000"/>
-                <w:sz w:val="17"/>
-                <w:szCs w:val="17"/>
+                <w:rFonts w:ascii="Arial" w:eastAsia="Times New Roman" w:hAnsi="Arial" w:cs="Arial"/>
+                <w:b/>
+                <w:bCs/>
+                <w:color w:val="000000"/>
                 <w:lang w:eastAsia="pt-BR"/>
               </w:rPr>
               <w:t>/</w:t>
@@ -3422,12 +3429,10 @@
             <w:proofErr w:type="spellStart"/>
             <w:r>
               <w:rPr>
-                <w:rFonts w:ascii="Trebuchet MS" w:eastAsia="Times New Roman" w:hAnsi="Trebuchet MS" w:cs="Times New Roman"/>
-                <w:b/>
-                <w:bCs/>
-                <w:color w:val="000000"/>
-                <w:sz w:val="17"/>
-                <w:szCs w:val="17"/>
+                <w:rFonts w:ascii="Arial" w:eastAsia="Times New Roman" w:hAnsi="Arial" w:cs="Arial"/>
+                <w:b/>
+                <w:bCs/>
+                <w:color w:val="000000"/>
                 <w:lang w:eastAsia="pt-BR"/>
               </w:rPr>
               <w:t>json</w:t>
@@ -3437,6 +3442,9 @@
         </w:tc>
       </w:tr>
       <w:tr>
+        <w:trPr>
+          <w:trHeight w:val="648"/>
+        </w:trPr>
         <w:tc>
           <w:tcPr>
             <w:tcW w:w="0" w:type="auto"/>
@@ -3459,19 +3467,15 @@
             <w:pPr>
               <w:spacing w:after="0" w:line="240" w:lineRule="auto"/>
               <w:rPr>
-                <w:rFonts w:ascii="Times New Roman" w:eastAsia="Times New Roman" w:hAnsi="Times New Roman" w:cs="Times New Roman"/>
-                <w:sz w:val="24"/>
-                <w:szCs w:val="24"/>
+                <w:rFonts w:ascii="Arial" w:eastAsia="Times New Roman" w:hAnsi="Arial" w:cs="Arial"/>
                 <w:lang w:eastAsia="pt-BR"/>
               </w:rPr>
             </w:pPr>
             <w:proofErr w:type="gramStart"/>
             <w:r>
               <w:rPr>
-                <w:rFonts w:ascii="Trebuchet MS" w:eastAsia="Times New Roman" w:hAnsi="Trebuchet MS" w:cs="Times New Roman"/>
-                <w:color w:val="000000"/>
-                <w:sz w:val="14"/>
-                <w:szCs w:val="14"/>
+                <w:rFonts w:ascii="Arial" w:eastAsia="Times New Roman" w:hAnsi="Arial" w:cs="Arial"/>
+                <w:color w:val="000000"/>
                 <w:lang w:eastAsia="pt-BR"/>
               </w:rPr>
               <w:t>{</w:t>
@@ -3481,19 +3485,16 @@
             <w:pPr>
               <w:spacing w:after="0" w:line="240" w:lineRule="auto"/>
               <w:rPr>
-                <w:rFonts w:ascii="Times New Roman" w:eastAsia="Times New Roman" w:hAnsi="Times New Roman" w:cs="Times New Roman"/>
-                <w:sz w:val="24"/>
-                <w:szCs w:val="24"/>
+                <w:rFonts w:ascii="Arial" w:eastAsia="Times New Roman" w:hAnsi="Arial" w:cs="Arial"/>
+                <w:color w:val="000000"/>
                 <w:lang w:eastAsia="pt-BR"/>
               </w:rPr>
             </w:pPr>
             <w:proofErr w:type="gramEnd"/>
             <w:r>
               <w:rPr>
-                <w:rFonts w:ascii="Trebuchet MS" w:eastAsia="Times New Roman" w:hAnsi="Trebuchet MS" w:cs="Times New Roman"/>
-                <w:color w:val="000000"/>
-                <w:sz w:val="14"/>
-                <w:szCs w:val="14"/>
+                <w:rFonts w:ascii="Arial" w:eastAsia="Times New Roman" w:hAnsi="Arial" w:cs="Arial"/>
+                <w:color w:val="000000"/>
                 <w:lang w:eastAsia="pt-BR"/>
               </w:rPr>
               <w:t> "</w:t>
@@ -3502,44 +3503,90 @@
             <w:proofErr w:type="gramStart"/>
             <w:r>
               <w:rPr>
-                <w:rFonts w:ascii="Trebuchet MS" w:eastAsia="Times New Roman" w:hAnsi="Trebuchet MS" w:cs="Times New Roman"/>
-                <w:color w:val="000000"/>
-                <w:sz w:val="14"/>
-                <w:szCs w:val="14"/>
-                <w:lang w:eastAsia="pt-BR"/>
-              </w:rPr>
-              <w:t>idBenef</w:t>
+                <w:rFonts w:ascii="Arial" w:eastAsia="Times New Roman" w:hAnsi="Arial" w:cs="Arial"/>
+                <w:color w:val="000000"/>
+                <w:lang w:eastAsia="pt-BR"/>
+              </w:rPr>
+              <w:t>nomePlanoTreino</w:t>
             </w:r>
             <w:proofErr w:type="spellEnd"/>
             <w:proofErr w:type="gramEnd"/>
             <w:r>
               <w:rPr>
-                <w:rFonts w:ascii="Trebuchet MS" w:eastAsia="Times New Roman" w:hAnsi="Trebuchet MS" w:cs="Times New Roman"/>
-                <w:color w:val="000000"/>
-                <w:sz w:val="14"/>
-                <w:szCs w:val="14"/>
-                <w:lang w:eastAsia="pt-BR"/>
-              </w:rPr>
-              <w:t>": "v9mmwDO/nos="</w:t>
+                <w:rFonts w:ascii="Arial" w:eastAsia="Times New Roman" w:hAnsi="Arial" w:cs="Arial"/>
+                <w:color w:val="000000"/>
+                <w:lang w:eastAsia="pt-BR"/>
+              </w:rPr>
+              <w:t>": “Plano de treino teste”,</w:t>
+            </w:r>
+          </w:p>
+          <w:p>
+            <w:pPr>
+              <w:spacing w:after="0" w:line="240" w:lineRule="auto"/>
+              <w:rPr>
+                <w:rFonts w:ascii="Arial" w:eastAsia="Times New Roman" w:hAnsi="Arial" w:cs="Arial"/>
+                <w:color w:val="000000"/>
+                <w:lang w:eastAsia="pt-BR"/>
+              </w:rPr>
+            </w:pPr>
+            <w:r>
+              <w:rPr>
+                <w:rFonts w:ascii="Arial" w:eastAsia="Times New Roman" w:hAnsi="Arial" w:cs="Arial"/>
+                <w:color w:val="000000"/>
+                <w:lang w:eastAsia="pt-BR"/>
+              </w:rPr>
+              <w:t xml:space="preserve"> </w:t>
+            </w:r>
+            <w:r>
+              <w:rPr>
+                <w:rFonts w:ascii="Arial" w:eastAsia="Times New Roman" w:hAnsi="Arial" w:cs="Arial"/>
+                <w:color w:val="000000"/>
+                <w:lang w:eastAsia="pt-BR"/>
+              </w:rPr>
+              <w:t>"</w:t>
+            </w:r>
+            <w:proofErr w:type="spellStart"/>
+            <w:proofErr w:type="gramStart"/>
+            <w:r>
+              <w:rPr>
+                <w:rFonts w:ascii="Arial" w:eastAsia="Times New Roman" w:hAnsi="Arial" w:cs="Arial"/>
+                <w:color w:val="000000"/>
+                <w:lang w:eastAsia="pt-BR"/>
+              </w:rPr>
+              <w:t>codProfessor</w:t>
+            </w:r>
+            <w:proofErr w:type="spellEnd"/>
+            <w:proofErr w:type="gramEnd"/>
+            <w:r>
+              <w:rPr>
+                <w:rFonts w:ascii="Arial" w:eastAsia="Times New Roman" w:hAnsi="Arial" w:cs="Arial"/>
+                <w:color w:val="000000"/>
+                <w:lang w:eastAsia="pt-BR"/>
+              </w:rPr>
+              <w:t xml:space="preserve">": </w:t>
+            </w:r>
+            <w:r>
+              <w:rPr>
+                <w:rFonts w:ascii="Arial" w:eastAsia="Times New Roman" w:hAnsi="Arial" w:cs="Arial"/>
+                <w:color w:val="0070C0"/>
+                <w:lang w:eastAsia="pt-BR"/>
+              </w:rPr>
+              <w:t>1</w:t>
             </w:r>
           </w:p>
           <w:p>
             <w:pPr>
               <w:spacing w:after="0" w:line="0" w:lineRule="atLeast"/>
               <w:rPr>
-                <w:rFonts w:ascii="Times New Roman" w:eastAsia="Times New Roman" w:hAnsi="Times New Roman" w:cs="Times New Roman"/>
-                <w:sz w:val="24"/>
-                <w:szCs w:val="24"/>
+                <w:rFonts w:ascii="Arial" w:eastAsia="Times New Roman" w:hAnsi="Arial" w:cs="Arial"/>
                 <w:lang w:eastAsia="pt-BR"/>
               </w:rPr>
             </w:pPr>
             <w:proofErr w:type="gramStart"/>
             <w:r>
               <w:rPr>
-                <w:rFonts w:ascii="Trebuchet MS" w:eastAsia="Times New Roman" w:hAnsi="Trebuchet MS" w:cs="Times New Roman"/>
-                <w:color w:val="000000"/>
-                <w:sz w:val="14"/>
-                <w:szCs w:val="14"/>
+                <w:rFonts w:ascii="Arial" w:eastAsia="Times New Roman" w:hAnsi="Arial" w:cs="Arial"/>
+                <w:color w:val="000000"/>
                 <w:lang w:eastAsia="pt-BR"/>
               </w:rPr>
               <w:t>}</w:t>
@@ -3549,6 +3596,9 @@
         </w:tc>
       </w:tr>
       <w:tr>
+        <w:trPr>
+          <w:trHeight w:val="1733"/>
+        </w:trPr>
         <w:tc>
           <w:tcPr>
             <w:tcW w:w="0" w:type="auto"/>
@@ -3571,20 +3621,16 @@
             <w:pPr>
               <w:spacing w:after="0" w:line="240" w:lineRule="auto"/>
               <w:rPr>
-                <w:rFonts w:ascii="Times New Roman" w:eastAsia="Times New Roman" w:hAnsi="Times New Roman" w:cs="Times New Roman"/>
-                <w:sz w:val="24"/>
-                <w:szCs w:val="24"/>
+                <w:rFonts w:ascii="Arial" w:eastAsia="Times New Roman" w:hAnsi="Arial" w:cs="Arial"/>
                 <w:lang w:eastAsia="pt-BR"/>
               </w:rPr>
             </w:pPr>
             <w:r>
               <w:rPr>
-                <w:rFonts w:ascii="Trebuchet MS" w:eastAsia="Times New Roman" w:hAnsi="Trebuchet MS" w:cs="Times New Roman"/>
-                <w:b/>
-                <w:bCs/>
-                <w:color w:val="000000"/>
-                <w:sz w:val="17"/>
-                <w:szCs w:val="17"/>
+                <w:rFonts w:ascii="Arial" w:eastAsia="Times New Roman" w:hAnsi="Arial" w:cs="Arial"/>
+                <w:b/>
+                <w:bCs/>
+                <w:color w:val="000000"/>
                 <w:lang w:eastAsia="pt-BR"/>
               </w:rPr>
               <w:t>Retorno:</w:t>
@@ -3594,19 +3640,15 @@
             <w:pPr>
               <w:spacing w:after="0" w:line="240" w:lineRule="auto"/>
               <w:rPr>
-                <w:rFonts w:ascii="Times New Roman" w:eastAsia="Times New Roman" w:hAnsi="Times New Roman" w:cs="Times New Roman"/>
-                <w:sz w:val="24"/>
-                <w:szCs w:val="24"/>
+                <w:rFonts w:ascii="Arial" w:eastAsia="Times New Roman" w:hAnsi="Arial" w:cs="Arial"/>
                 <w:lang w:eastAsia="pt-BR"/>
               </w:rPr>
             </w:pPr>
             <w:proofErr w:type="gramStart"/>
             <w:r>
               <w:rPr>
-                <w:rFonts w:ascii="Trebuchet MS" w:eastAsia="Times New Roman" w:hAnsi="Trebuchet MS" w:cs="Times New Roman"/>
-                <w:color w:val="000000"/>
-                <w:sz w:val="14"/>
-                <w:szCs w:val="14"/>
+                <w:rFonts w:ascii="Arial" w:eastAsia="Times New Roman" w:hAnsi="Arial" w:cs="Arial"/>
+                <w:color w:val="000000"/>
                 <w:lang w:eastAsia="pt-BR"/>
               </w:rPr>
               <w:t>{</w:t>
@@ -3616,647 +3658,27 @@
             <w:pPr>
               <w:spacing w:after="0" w:line="240" w:lineRule="auto"/>
               <w:rPr>
-                <w:rFonts w:ascii="Times New Roman" w:eastAsia="Times New Roman" w:hAnsi="Times New Roman" w:cs="Times New Roman"/>
-                <w:sz w:val="24"/>
-                <w:szCs w:val="24"/>
+                <w:rFonts w:ascii="Arial" w:eastAsia="Times New Roman" w:hAnsi="Arial" w:cs="Arial"/>
                 <w:lang w:eastAsia="pt-BR"/>
               </w:rPr>
             </w:pPr>
             <w:proofErr w:type="gramEnd"/>
             <w:r>
               <w:rPr>
-                <w:rFonts w:ascii="Trebuchet MS" w:eastAsia="Times New Roman" w:hAnsi="Trebuchet MS" w:cs="Times New Roman"/>
-                <w:color w:val="000000"/>
-                <w:sz w:val="14"/>
-                <w:szCs w:val="14"/>
-                <w:lang w:eastAsia="pt-BR"/>
-              </w:rPr>
-              <w:t xml:space="preserve"> "exames": </w:t>
+                <w:rFonts w:ascii="Arial" w:eastAsia="Times New Roman" w:hAnsi="Arial" w:cs="Arial"/>
+                <w:color w:val="000000"/>
+                <w:lang w:eastAsia="pt-BR"/>
+              </w:rPr>
+              <w:t xml:space="preserve"> "status": </w:t>
             </w:r>
             <w:proofErr w:type="gramStart"/>
             <w:r>
               <w:rPr>
-                <w:rFonts w:ascii="Trebuchet MS" w:eastAsia="Times New Roman" w:hAnsi="Trebuchet MS" w:cs="Times New Roman"/>
-                <w:color w:val="000000"/>
-                <w:sz w:val="14"/>
-                <w:szCs w:val="14"/>
-                <w:lang w:eastAsia="pt-BR"/>
-              </w:rPr>
-              <w:t>[</w:t>
-            </w:r>
-          </w:p>
-          <w:p>
-            <w:pPr>
-              <w:spacing w:after="0" w:line="240" w:lineRule="auto"/>
-              <w:rPr>
-                <w:rFonts w:ascii="Times New Roman" w:eastAsia="Times New Roman" w:hAnsi="Times New Roman" w:cs="Times New Roman"/>
-                <w:sz w:val="24"/>
-                <w:szCs w:val="24"/>
-                <w:lang w:eastAsia="pt-BR"/>
-              </w:rPr>
-            </w:pPr>
-            <w:proofErr w:type="gramEnd"/>
-            <w:r>
-              <w:rPr>
-                <w:rFonts w:ascii="Trebuchet MS" w:eastAsia="Times New Roman" w:hAnsi="Trebuchet MS" w:cs="Times New Roman"/>
-                <w:color w:val="000000"/>
-                <w:sz w:val="14"/>
-                <w:szCs w:val="14"/>
-                <w:lang w:eastAsia="pt-BR"/>
-              </w:rPr>
-              <w:t>   </w:t>
-            </w:r>
-            <w:proofErr w:type="gramStart"/>
-            <w:r>
-              <w:rPr>
-                <w:rFonts w:ascii="Trebuchet MS" w:eastAsia="Times New Roman" w:hAnsi="Trebuchet MS" w:cs="Times New Roman"/>
-                <w:color w:val="000000"/>
-                <w:sz w:val="14"/>
-                <w:szCs w:val="14"/>
-                <w:lang w:eastAsia="pt-BR"/>
-              </w:rPr>
-              <w:t>{</w:t>
-            </w:r>
-          </w:p>
-          <w:p>
-            <w:pPr>
-              <w:spacing w:after="0" w:line="240" w:lineRule="auto"/>
-              <w:rPr>
-                <w:rFonts w:ascii="Times New Roman" w:eastAsia="Times New Roman" w:hAnsi="Times New Roman" w:cs="Times New Roman"/>
-                <w:sz w:val="24"/>
-                <w:szCs w:val="24"/>
-                <w:lang w:eastAsia="pt-BR"/>
-              </w:rPr>
-            </w:pPr>
-            <w:proofErr w:type="gramEnd"/>
-            <w:r>
-              <w:rPr>
-                <w:rFonts w:ascii="Trebuchet MS" w:eastAsia="Times New Roman" w:hAnsi="Trebuchet MS" w:cs="Times New Roman"/>
-                <w:color w:val="000000"/>
-                <w:sz w:val="14"/>
-                <w:szCs w:val="14"/>
-                <w:lang w:eastAsia="pt-BR"/>
-              </w:rPr>
-              <w:t>     "</w:t>
-            </w:r>
-            <w:proofErr w:type="spellStart"/>
-            <w:proofErr w:type="gramStart"/>
-            <w:r>
-              <w:rPr>
-                <w:rFonts w:ascii="Trebuchet MS" w:eastAsia="Times New Roman" w:hAnsi="Trebuchet MS" w:cs="Times New Roman"/>
-                <w:color w:val="000000"/>
-                <w:sz w:val="14"/>
-                <w:szCs w:val="14"/>
-                <w:lang w:eastAsia="pt-BR"/>
-              </w:rPr>
-              <w:t>codExame</w:t>
-            </w:r>
-            <w:proofErr w:type="spellEnd"/>
-            <w:proofErr w:type="gramEnd"/>
-            <w:r>
-              <w:rPr>
-                <w:rFonts w:ascii="Trebuchet MS" w:eastAsia="Times New Roman" w:hAnsi="Trebuchet MS" w:cs="Times New Roman"/>
-                <w:color w:val="000000"/>
-                <w:sz w:val="14"/>
-                <w:szCs w:val="14"/>
-                <w:lang w:eastAsia="pt-BR"/>
-              </w:rPr>
-              <w:t>": 1,</w:t>
-            </w:r>
-          </w:p>
-          <w:p>
-            <w:pPr>
-              <w:spacing w:after="0" w:line="240" w:lineRule="auto"/>
-              <w:rPr>
-                <w:rFonts w:ascii="Times New Roman" w:eastAsia="Times New Roman" w:hAnsi="Times New Roman" w:cs="Times New Roman"/>
-                <w:sz w:val="24"/>
-                <w:szCs w:val="24"/>
-                <w:lang w:eastAsia="pt-BR"/>
-              </w:rPr>
-            </w:pPr>
-            <w:r>
-              <w:rPr>
-                <w:rFonts w:ascii="Trebuchet MS" w:eastAsia="Times New Roman" w:hAnsi="Trebuchet MS" w:cs="Times New Roman"/>
-                <w:color w:val="000000"/>
-                <w:sz w:val="14"/>
-                <w:szCs w:val="14"/>
-                <w:lang w:eastAsia="pt-BR"/>
-              </w:rPr>
-              <w:t>     "nome": "Hemograma",</w:t>
-            </w:r>
-          </w:p>
-          <w:p>
-            <w:pPr>
-              <w:spacing w:after="0" w:line="240" w:lineRule="auto"/>
-              <w:rPr>
-                <w:rFonts w:ascii="Times New Roman" w:eastAsia="Times New Roman" w:hAnsi="Times New Roman" w:cs="Times New Roman"/>
-                <w:sz w:val="24"/>
-                <w:szCs w:val="24"/>
-                <w:lang w:eastAsia="pt-BR"/>
-              </w:rPr>
-            </w:pPr>
-            <w:r>
-              <w:rPr>
-                <w:rFonts w:ascii="Trebuchet MS" w:eastAsia="Times New Roman" w:hAnsi="Trebuchet MS" w:cs="Times New Roman"/>
-                <w:color w:val="000000"/>
-                <w:sz w:val="14"/>
-                <w:szCs w:val="14"/>
-                <w:lang w:eastAsia="pt-BR"/>
-              </w:rPr>
-              <w:t>     "data": "11/01/2015",</w:t>
-            </w:r>
-          </w:p>
-          <w:p>
-            <w:pPr>
-              <w:spacing w:after="0" w:line="240" w:lineRule="auto"/>
-              <w:rPr>
-                <w:rFonts w:ascii="Times New Roman" w:eastAsia="Times New Roman" w:hAnsi="Times New Roman" w:cs="Times New Roman"/>
-                <w:sz w:val="24"/>
-                <w:szCs w:val="24"/>
-                <w:lang w:eastAsia="pt-BR"/>
-              </w:rPr>
-            </w:pPr>
-            <w:r>
-              <w:rPr>
-                <w:rFonts w:ascii="Trebuchet MS" w:eastAsia="Times New Roman" w:hAnsi="Trebuchet MS" w:cs="Times New Roman"/>
-                <w:color w:val="000000"/>
-                <w:sz w:val="14"/>
-                <w:szCs w:val="14"/>
-                <w:lang w:eastAsia="pt-BR"/>
-              </w:rPr>
-              <w:t>     "</w:t>
-            </w:r>
-            <w:proofErr w:type="spellStart"/>
-            <w:proofErr w:type="gramStart"/>
-            <w:r>
-              <w:rPr>
-                <w:rFonts w:ascii="Trebuchet MS" w:eastAsia="Times New Roman" w:hAnsi="Trebuchet MS" w:cs="Times New Roman"/>
-                <w:color w:val="000000"/>
-                <w:sz w:val="14"/>
-                <w:szCs w:val="14"/>
-                <w:lang w:eastAsia="pt-BR"/>
-              </w:rPr>
-              <w:t>qtdeAnexos</w:t>
-            </w:r>
-            <w:proofErr w:type="spellEnd"/>
-            <w:proofErr w:type="gramEnd"/>
-            <w:r>
-              <w:rPr>
-                <w:rFonts w:ascii="Trebuchet MS" w:eastAsia="Times New Roman" w:hAnsi="Trebuchet MS" w:cs="Times New Roman"/>
-                <w:color w:val="000000"/>
-                <w:sz w:val="14"/>
-                <w:szCs w:val="14"/>
-                <w:lang w:eastAsia="pt-BR"/>
-              </w:rPr>
-              <w:t>": 4</w:t>
-            </w:r>
-          </w:p>
-          <w:p>
-            <w:pPr>
-              <w:spacing w:after="0" w:line="240" w:lineRule="auto"/>
-              <w:rPr>
-                <w:rFonts w:ascii="Times New Roman" w:eastAsia="Times New Roman" w:hAnsi="Times New Roman" w:cs="Times New Roman"/>
-                <w:sz w:val="24"/>
-                <w:szCs w:val="24"/>
-                <w:lang w:eastAsia="pt-BR"/>
-              </w:rPr>
-            </w:pPr>
-            <w:r>
-              <w:rPr>
-                <w:rFonts w:ascii="Trebuchet MS" w:eastAsia="Times New Roman" w:hAnsi="Trebuchet MS" w:cs="Times New Roman"/>
-                <w:color w:val="000000"/>
-                <w:sz w:val="14"/>
-                <w:szCs w:val="14"/>
-                <w:lang w:eastAsia="pt-BR"/>
-              </w:rPr>
-              <w:t>   </w:t>
-            </w:r>
-            <w:proofErr w:type="gramStart"/>
-            <w:r>
-              <w:rPr>
-                <w:rFonts w:ascii="Trebuchet MS" w:eastAsia="Times New Roman" w:hAnsi="Trebuchet MS" w:cs="Times New Roman"/>
-                <w:color w:val="000000"/>
-                <w:sz w:val="14"/>
-                <w:szCs w:val="14"/>
-                <w:lang w:eastAsia="pt-BR"/>
-              </w:rPr>
-              <w:t>}</w:t>
-            </w:r>
-            <w:proofErr w:type="gramEnd"/>
-            <w:r>
-              <w:rPr>
-                <w:rFonts w:ascii="Trebuchet MS" w:eastAsia="Times New Roman" w:hAnsi="Trebuchet MS" w:cs="Times New Roman"/>
-                <w:color w:val="000000"/>
-                <w:sz w:val="14"/>
-                <w:szCs w:val="14"/>
-                <w:lang w:eastAsia="pt-BR"/>
-              </w:rPr>
-              <w:t>,</w:t>
-            </w:r>
-          </w:p>
-          <w:p>
-            <w:pPr>
-              <w:spacing w:after="0" w:line="240" w:lineRule="auto"/>
-              <w:rPr>
-                <w:rFonts w:ascii="Times New Roman" w:eastAsia="Times New Roman" w:hAnsi="Times New Roman" w:cs="Times New Roman"/>
-                <w:sz w:val="24"/>
-                <w:szCs w:val="24"/>
-                <w:lang w:eastAsia="pt-BR"/>
-              </w:rPr>
-            </w:pPr>
-            <w:r>
-              <w:rPr>
-                <w:rFonts w:ascii="Trebuchet MS" w:eastAsia="Times New Roman" w:hAnsi="Trebuchet MS" w:cs="Times New Roman"/>
-                <w:color w:val="000000"/>
-                <w:sz w:val="14"/>
-                <w:szCs w:val="14"/>
-                <w:lang w:eastAsia="pt-BR"/>
-              </w:rPr>
-              <w:t>   </w:t>
-            </w:r>
-            <w:proofErr w:type="gramStart"/>
-            <w:r>
-              <w:rPr>
-                <w:rFonts w:ascii="Trebuchet MS" w:eastAsia="Times New Roman" w:hAnsi="Trebuchet MS" w:cs="Times New Roman"/>
-                <w:color w:val="000000"/>
-                <w:sz w:val="14"/>
-                <w:szCs w:val="14"/>
-                <w:lang w:eastAsia="pt-BR"/>
-              </w:rPr>
-              <w:t>{</w:t>
-            </w:r>
-          </w:p>
-          <w:p>
-            <w:pPr>
-              <w:spacing w:after="0" w:line="240" w:lineRule="auto"/>
-              <w:rPr>
-                <w:rFonts w:ascii="Times New Roman" w:eastAsia="Times New Roman" w:hAnsi="Times New Roman" w:cs="Times New Roman"/>
-                <w:sz w:val="24"/>
-                <w:szCs w:val="24"/>
-                <w:lang w:eastAsia="pt-BR"/>
-              </w:rPr>
-            </w:pPr>
-            <w:proofErr w:type="gramEnd"/>
-            <w:r>
-              <w:rPr>
-                <w:rFonts w:ascii="Trebuchet MS" w:eastAsia="Times New Roman" w:hAnsi="Trebuchet MS" w:cs="Times New Roman"/>
-                <w:color w:val="000000"/>
-                <w:sz w:val="14"/>
-                <w:szCs w:val="14"/>
-                <w:lang w:eastAsia="pt-BR"/>
-              </w:rPr>
-              <w:t>     "</w:t>
-            </w:r>
-            <w:proofErr w:type="spellStart"/>
-            <w:proofErr w:type="gramStart"/>
-            <w:r>
-              <w:rPr>
-                <w:rFonts w:ascii="Trebuchet MS" w:eastAsia="Times New Roman" w:hAnsi="Trebuchet MS" w:cs="Times New Roman"/>
-                <w:color w:val="000000"/>
-                <w:sz w:val="14"/>
-                <w:szCs w:val="14"/>
-                <w:lang w:eastAsia="pt-BR"/>
-              </w:rPr>
-              <w:t>codExame</w:t>
-            </w:r>
-            <w:proofErr w:type="spellEnd"/>
-            <w:proofErr w:type="gramEnd"/>
-            <w:r>
-              <w:rPr>
-                <w:rFonts w:ascii="Trebuchet MS" w:eastAsia="Times New Roman" w:hAnsi="Trebuchet MS" w:cs="Times New Roman"/>
-                <w:color w:val="000000"/>
-                <w:sz w:val="14"/>
-                <w:szCs w:val="14"/>
-                <w:lang w:eastAsia="pt-BR"/>
-              </w:rPr>
-              <w:t>": 2,</w:t>
-            </w:r>
-          </w:p>
-          <w:p>
-            <w:pPr>
-              <w:spacing w:after="0" w:line="240" w:lineRule="auto"/>
-              <w:rPr>
-                <w:rFonts w:ascii="Times New Roman" w:eastAsia="Times New Roman" w:hAnsi="Times New Roman" w:cs="Times New Roman"/>
-                <w:sz w:val="24"/>
-                <w:szCs w:val="24"/>
-                <w:lang w:eastAsia="pt-BR"/>
-              </w:rPr>
-            </w:pPr>
-            <w:r>
-              <w:rPr>
-                <w:rFonts w:ascii="Trebuchet MS" w:eastAsia="Times New Roman" w:hAnsi="Trebuchet MS" w:cs="Times New Roman"/>
-                <w:color w:val="000000"/>
-                <w:sz w:val="14"/>
-                <w:szCs w:val="14"/>
-                <w:lang w:eastAsia="pt-BR"/>
-              </w:rPr>
-              <w:t>     "nome": "Mamografia",</w:t>
-            </w:r>
-          </w:p>
-          <w:p>
-            <w:pPr>
-              <w:spacing w:after="0" w:line="240" w:lineRule="auto"/>
-              <w:rPr>
-                <w:rFonts w:ascii="Times New Roman" w:eastAsia="Times New Roman" w:hAnsi="Times New Roman" w:cs="Times New Roman"/>
-                <w:sz w:val="24"/>
-                <w:szCs w:val="24"/>
-                <w:lang w:eastAsia="pt-BR"/>
-              </w:rPr>
-            </w:pPr>
-            <w:r>
-              <w:rPr>
-                <w:rFonts w:ascii="Trebuchet MS" w:eastAsia="Times New Roman" w:hAnsi="Trebuchet MS" w:cs="Times New Roman"/>
-                <w:color w:val="000000"/>
-                <w:sz w:val="14"/>
-                <w:szCs w:val="14"/>
-                <w:lang w:eastAsia="pt-BR"/>
-              </w:rPr>
-              <w:t>     "data": "11/02/2015",</w:t>
-            </w:r>
-          </w:p>
-          <w:p>
-            <w:pPr>
-              <w:spacing w:after="0" w:line="240" w:lineRule="auto"/>
-              <w:rPr>
-                <w:rFonts w:ascii="Times New Roman" w:eastAsia="Times New Roman" w:hAnsi="Times New Roman" w:cs="Times New Roman"/>
-                <w:sz w:val="24"/>
-                <w:szCs w:val="24"/>
-                <w:lang w:eastAsia="pt-BR"/>
-              </w:rPr>
-            </w:pPr>
-            <w:r>
-              <w:rPr>
-                <w:rFonts w:ascii="Trebuchet MS" w:eastAsia="Times New Roman" w:hAnsi="Trebuchet MS" w:cs="Times New Roman"/>
-                <w:color w:val="000000"/>
-                <w:sz w:val="14"/>
-                <w:szCs w:val="14"/>
-                <w:lang w:eastAsia="pt-BR"/>
-              </w:rPr>
-              <w:t>     "</w:t>
-            </w:r>
-            <w:proofErr w:type="spellStart"/>
-            <w:proofErr w:type="gramStart"/>
-            <w:r>
-              <w:rPr>
-                <w:rFonts w:ascii="Trebuchet MS" w:eastAsia="Times New Roman" w:hAnsi="Trebuchet MS" w:cs="Times New Roman"/>
-                <w:color w:val="000000"/>
-                <w:sz w:val="14"/>
-                <w:szCs w:val="14"/>
-                <w:lang w:eastAsia="pt-BR"/>
-              </w:rPr>
-              <w:t>qtdeAnexos</w:t>
-            </w:r>
-            <w:proofErr w:type="spellEnd"/>
-            <w:proofErr w:type="gramEnd"/>
-            <w:r>
-              <w:rPr>
-                <w:rFonts w:ascii="Trebuchet MS" w:eastAsia="Times New Roman" w:hAnsi="Trebuchet MS" w:cs="Times New Roman"/>
-                <w:color w:val="000000"/>
-                <w:sz w:val="14"/>
-                <w:szCs w:val="14"/>
-                <w:lang w:eastAsia="pt-BR"/>
-              </w:rPr>
-              <w:t>": 1</w:t>
-            </w:r>
-          </w:p>
-          <w:p>
-            <w:pPr>
-              <w:spacing w:after="0" w:line="240" w:lineRule="auto"/>
-              <w:rPr>
-                <w:rFonts w:ascii="Times New Roman" w:eastAsia="Times New Roman" w:hAnsi="Times New Roman" w:cs="Times New Roman"/>
-                <w:sz w:val="24"/>
-                <w:szCs w:val="24"/>
-                <w:lang w:eastAsia="pt-BR"/>
-              </w:rPr>
-            </w:pPr>
-            <w:r>
-              <w:rPr>
-                <w:rFonts w:ascii="Trebuchet MS" w:eastAsia="Times New Roman" w:hAnsi="Trebuchet MS" w:cs="Times New Roman"/>
-                <w:color w:val="000000"/>
-                <w:sz w:val="14"/>
-                <w:szCs w:val="14"/>
-                <w:lang w:eastAsia="pt-BR"/>
-              </w:rPr>
-              <w:t>   </w:t>
-            </w:r>
-            <w:proofErr w:type="gramStart"/>
-            <w:r>
-              <w:rPr>
-                <w:rFonts w:ascii="Trebuchet MS" w:eastAsia="Times New Roman" w:hAnsi="Trebuchet MS" w:cs="Times New Roman"/>
-                <w:color w:val="000000"/>
-                <w:sz w:val="14"/>
-                <w:szCs w:val="14"/>
-                <w:lang w:eastAsia="pt-BR"/>
-              </w:rPr>
-              <w:t>}</w:t>
-            </w:r>
-            <w:proofErr w:type="gramEnd"/>
-            <w:r>
-              <w:rPr>
-                <w:rFonts w:ascii="Trebuchet MS" w:eastAsia="Times New Roman" w:hAnsi="Trebuchet MS" w:cs="Times New Roman"/>
-                <w:color w:val="000000"/>
-                <w:sz w:val="14"/>
-                <w:szCs w:val="14"/>
-                <w:lang w:eastAsia="pt-BR"/>
-              </w:rPr>
-              <w:t>,</w:t>
-            </w:r>
-          </w:p>
-          <w:p>
-            <w:pPr>
-              <w:spacing w:after="0" w:line="240" w:lineRule="auto"/>
-              <w:rPr>
-                <w:rFonts w:ascii="Times New Roman" w:eastAsia="Times New Roman" w:hAnsi="Times New Roman" w:cs="Times New Roman"/>
-                <w:sz w:val="24"/>
-                <w:szCs w:val="24"/>
-                <w:lang w:eastAsia="pt-BR"/>
-              </w:rPr>
-            </w:pPr>
-            <w:r>
-              <w:rPr>
-                <w:rFonts w:ascii="Trebuchet MS" w:eastAsia="Times New Roman" w:hAnsi="Trebuchet MS" w:cs="Times New Roman"/>
-                <w:color w:val="000000"/>
-                <w:sz w:val="14"/>
-                <w:szCs w:val="14"/>
-                <w:lang w:eastAsia="pt-BR"/>
-              </w:rPr>
-              <w:t>   </w:t>
-            </w:r>
-            <w:proofErr w:type="gramStart"/>
-            <w:r>
-              <w:rPr>
-                <w:rFonts w:ascii="Trebuchet MS" w:eastAsia="Times New Roman" w:hAnsi="Trebuchet MS" w:cs="Times New Roman"/>
-                <w:color w:val="000000"/>
-                <w:sz w:val="14"/>
-                <w:szCs w:val="14"/>
-                <w:lang w:eastAsia="pt-BR"/>
-              </w:rPr>
-              <w:t>{</w:t>
-            </w:r>
-          </w:p>
-          <w:p>
-            <w:pPr>
-              <w:spacing w:after="0" w:line="240" w:lineRule="auto"/>
-              <w:rPr>
-                <w:rFonts w:ascii="Times New Roman" w:eastAsia="Times New Roman" w:hAnsi="Times New Roman" w:cs="Times New Roman"/>
-                <w:sz w:val="24"/>
-                <w:szCs w:val="24"/>
-                <w:lang w:eastAsia="pt-BR"/>
-              </w:rPr>
-            </w:pPr>
-            <w:proofErr w:type="gramEnd"/>
-            <w:r>
-              <w:rPr>
-                <w:rFonts w:ascii="Trebuchet MS" w:eastAsia="Times New Roman" w:hAnsi="Trebuchet MS" w:cs="Times New Roman"/>
-                <w:color w:val="000000"/>
-                <w:sz w:val="14"/>
-                <w:szCs w:val="14"/>
-                <w:lang w:eastAsia="pt-BR"/>
-              </w:rPr>
-              <w:t>     "</w:t>
-            </w:r>
-            <w:proofErr w:type="spellStart"/>
-            <w:proofErr w:type="gramStart"/>
-            <w:r>
-              <w:rPr>
-                <w:rFonts w:ascii="Trebuchet MS" w:eastAsia="Times New Roman" w:hAnsi="Trebuchet MS" w:cs="Times New Roman"/>
-                <w:color w:val="000000"/>
-                <w:sz w:val="14"/>
-                <w:szCs w:val="14"/>
-                <w:lang w:eastAsia="pt-BR"/>
-              </w:rPr>
-              <w:t>codExame</w:t>
-            </w:r>
-            <w:proofErr w:type="spellEnd"/>
-            <w:proofErr w:type="gramEnd"/>
-            <w:r>
-              <w:rPr>
-                <w:rFonts w:ascii="Trebuchet MS" w:eastAsia="Times New Roman" w:hAnsi="Trebuchet MS" w:cs="Times New Roman"/>
-                <w:color w:val="000000"/>
-                <w:sz w:val="14"/>
-                <w:szCs w:val="14"/>
-                <w:lang w:eastAsia="pt-BR"/>
-              </w:rPr>
-              <w:t>": 3,</w:t>
-            </w:r>
-          </w:p>
-          <w:p>
-            <w:pPr>
-              <w:spacing w:after="0" w:line="240" w:lineRule="auto"/>
-              <w:rPr>
-                <w:rFonts w:ascii="Times New Roman" w:eastAsia="Times New Roman" w:hAnsi="Times New Roman" w:cs="Times New Roman"/>
-                <w:sz w:val="24"/>
-                <w:szCs w:val="24"/>
-                <w:lang w:eastAsia="pt-BR"/>
-              </w:rPr>
-            </w:pPr>
-            <w:r>
-              <w:rPr>
-                <w:rFonts w:ascii="Trebuchet MS" w:eastAsia="Times New Roman" w:hAnsi="Trebuchet MS" w:cs="Times New Roman"/>
-                <w:color w:val="000000"/>
-                <w:sz w:val="14"/>
-                <w:szCs w:val="14"/>
-                <w:lang w:eastAsia="pt-BR"/>
-              </w:rPr>
-              <w:t>     "nome": "Eletrocardiograma",</w:t>
-            </w:r>
-          </w:p>
-          <w:p>
-            <w:pPr>
-              <w:spacing w:after="0" w:line="240" w:lineRule="auto"/>
-              <w:rPr>
-                <w:rFonts w:ascii="Times New Roman" w:eastAsia="Times New Roman" w:hAnsi="Times New Roman" w:cs="Times New Roman"/>
-                <w:sz w:val="24"/>
-                <w:szCs w:val="24"/>
-                <w:lang w:eastAsia="pt-BR"/>
-              </w:rPr>
-            </w:pPr>
-            <w:r>
-              <w:rPr>
-                <w:rFonts w:ascii="Trebuchet MS" w:eastAsia="Times New Roman" w:hAnsi="Trebuchet MS" w:cs="Times New Roman"/>
-                <w:color w:val="000000"/>
-                <w:sz w:val="14"/>
-                <w:szCs w:val="14"/>
-                <w:lang w:eastAsia="pt-BR"/>
-              </w:rPr>
-              <w:t>     "data": "11/11/2011",</w:t>
-            </w:r>
-          </w:p>
-          <w:p>
-            <w:pPr>
-              <w:spacing w:after="0" w:line="240" w:lineRule="auto"/>
-              <w:rPr>
-                <w:rFonts w:ascii="Times New Roman" w:eastAsia="Times New Roman" w:hAnsi="Times New Roman" w:cs="Times New Roman"/>
-                <w:sz w:val="24"/>
-                <w:szCs w:val="24"/>
-                <w:lang w:eastAsia="pt-BR"/>
-              </w:rPr>
-            </w:pPr>
-            <w:r>
-              <w:rPr>
-                <w:rFonts w:ascii="Trebuchet MS" w:eastAsia="Times New Roman" w:hAnsi="Trebuchet MS" w:cs="Times New Roman"/>
-                <w:color w:val="000000"/>
-                <w:sz w:val="14"/>
-                <w:szCs w:val="14"/>
-                <w:lang w:eastAsia="pt-BR"/>
-              </w:rPr>
-              <w:t>     "</w:t>
-            </w:r>
-            <w:proofErr w:type="spellStart"/>
-            <w:proofErr w:type="gramStart"/>
-            <w:r>
-              <w:rPr>
-                <w:rFonts w:ascii="Trebuchet MS" w:eastAsia="Times New Roman" w:hAnsi="Trebuchet MS" w:cs="Times New Roman"/>
-                <w:color w:val="000000"/>
-                <w:sz w:val="14"/>
-                <w:szCs w:val="14"/>
-                <w:lang w:eastAsia="pt-BR"/>
-              </w:rPr>
-              <w:t>qtdeAnexos</w:t>
-            </w:r>
-            <w:proofErr w:type="spellEnd"/>
-            <w:proofErr w:type="gramEnd"/>
-            <w:r>
-              <w:rPr>
-                <w:rFonts w:ascii="Trebuchet MS" w:eastAsia="Times New Roman" w:hAnsi="Trebuchet MS" w:cs="Times New Roman"/>
-                <w:color w:val="000000"/>
-                <w:sz w:val="14"/>
-                <w:szCs w:val="14"/>
-                <w:lang w:eastAsia="pt-BR"/>
-              </w:rPr>
-              <w:t>": 0</w:t>
-            </w:r>
-          </w:p>
-          <w:p>
-            <w:pPr>
-              <w:spacing w:after="0" w:line="240" w:lineRule="auto"/>
-              <w:rPr>
-                <w:rFonts w:ascii="Times New Roman" w:eastAsia="Times New Roman" w:hAnsi="Times New Roman" w:cs="Times New Roman"/>
-                <w:sz w:val="24"/>
-                <w:szCs w:val="24"/>
-                <w:lang w:eastAsia="pt-BR"/>
-              </w:rPr>
-            </w:pPr>
-            <w:r>
-              <w:rPr>
-                <w:rFonts w:ascii="Trebuchet MS" w:eastAsia="Times New Roman" w:hAnsi="Trebuchet MS" w:cs="Times New Roman"/>
-                <w:color w:val="000000"/>
-                <w:sz w:val="14"/>
-                <w:szCs w:val="14"/>
-                <w:lang w:eastAsia="pt-BR"/>
-              </w:rPr>
-              <w:t>   </w:t>
-            </w:r>
-            <w:proofErr w:type="gramStart"/>
-            <w:r>
-              <w:rPr>
-                <w:rFonts w:ascii="Trebuchet MS" w:eastAsia="Times New Roman" w:hAnsi="Trebuchet MS" w:cs="Times New Roman"/>
-                <w:color w:val="000000"/>
-                <w:sz w:val="14"/>
-                <w:szCs w:val="14"/>
-                <w:lang w:eastAsia="pt-BR"/>
-              </w:rPr>
-              <w:t>}</w:t>
+                <w:rFonts w:ascii="Arial" w:eastAsia="Times New Roman" w:hAnsi="Arial" w:cs="Arial"/>
+                <w:color w:val="000000"/>
+                <w:lang w:eastAsia="pt-BR"/>
+              </w:rPr>
+              <w:t>0</w:t>
             </w:r>
             <w:proofErr w:type="gramEnd"/>
           </w:p>
@@ -4264,75 +3686,18 @@
             <w:pPr>
               <w:spacing w:after="0" w:line="240" w:lineRule="auto"/>
               <w:rPr>
-                <w:rFonts w:ascii="Times New Roman" w:eastAsia="Times New Roman" w:hAnsi="Times New Roman" w:cs="Times New Roman"/>
-                <w:sz w:val="24"/>
-                <w:szCs w:val="24"/>
+                <w:rFonts w:ascii="Arial" w:eastAsia="Times New Roman" w:hAnsi="Arial" w:cs="Arial"/>
                 <w:lang w:eastAsia="pt-BR"/>
               </w:rPr>
             </w:pPr>
-            <w:r>
-              <w:rPr>
-                <w:rFonts w:ascii="Trebuchet MS" w:eastAsia="Times New Roman" w:hAnsi="Trebuchet MS" w:cs="Times New Roman"/>
-                <w:color w:val="000000"/>
-                <w:sz w:val="14"/>
-                <w:szCs w:val="14"/>
-                <w:lang w:eastAsia="pt-BR"/>
-              </w:rPr>
-              <w:t> </w:t>
-            </w:r>
             <w:proofErr w:type="gramStart"/>
             <w:r>
               <w:rPr>
-                <w:rFonts w:ascii="Trebuchet MS" w:eastAsia="Times New Roman" w:hAnsi="Trebuchet MS" w:cs="Times New Roman"/>
-                <w:color w:val="000000"/>
-                <w:sz w:val="14"/>
-                <w:szCs w:val="14"/>
-                <w:lang w:eastAsia="pt-BR"/>
-              </w:rPr>
-              <w:t>]</w:t>
-            </w:r>
-            <w:proofErr w:type="gramEnd"/>
-            <w:r>
-              <w:rPr>
-                <w:rFonts w:ascii="Trebuchet MS" w:eastAsia="Times New Roman" w:hAnsi="Trebuchet MS" w:cs="Times New Roman"/>
-                <w:color w:val="000000"/>
-                <w:sz w:val="14"/>
-                <w:szCs w:val="14"/>
-                <w:lang w:eastAsia="pt-BR"/>
-              </w:rPr>
-              <w:t>,</w:t>
-            </w:r>
-          </w:p>
-          <w:p>
-            <w:pPr>
-              <w:spacing w:after="0" w:line="240" w:lineRule="auto"/>
-              <w:rPr>
-                <w:rFonts w:ascii="Times New Roman" w:eastAsia="Times New Roman" w:hAnsi="Times New Roman" w:cs="Times New Roman"/>
-                <w:sz w:val="24"/>
-                <w:szCs w:val="24"/>
-                <w:lang w:eastAsia="pt-BR"/>
-              </w:rPr>
-            </w:pPr>
-            <w:r>
-              <w:rPr>
-                <w:rFonts w:ascii="Trebuchet MS" w:eastAsia="Times New Roman" w:hAnsi="Trebuchet MS" w:cs="Times New Roman"/>
-                <w:color w:val="000000"/>
-                <w:sz w:val="14"/>
-                <w:szCs w:val="14"/>
-                <w:lang w:eastAsia="pt-BR"/>
-              </w:rPr>
-              <w:t xml:space="preserve"> "status": </w:t>
-            </w:r>
-            <w:proofErr w:type="gramStart"/>
-            <w:r>
-              <w:rPr>
-                <w:rFonts w:ascii="Trebuchet MS" w:eastAsia="Times New Roman" w:hAnsi="Trebuchet MS" w:cs="Times New Roman"/>
-                <w:color w:val="000000"/>
-                <w:sz w:val="14"/>
-                <w:szCs w:val="14"/>
-                <w:lang w:eastAsia="pt-BR"/>
-              </w:rPr>
-              <w:t>0</w:t>
+                <w:rFonts w:ascii="Arial" w:eastAsia="Times New Roman" w:hAnsi="Arial" w:cs="Arial"/>
+                <w:color w:val="000000"/>
+                <w:lang w:eastAsia="pt-BR"/>
+              </w:rPr>
+              <w:t>}</w:t>
             </w:r>
             <w:proofErr w:type="gramEnd"/>
           </w:p>
@@ -4340,32 +3705,123 @@
             <w:pPr>
               <w:spacing w:after="0" w:line="240" w:lineRule="auto"/>
               <w:rPr>
-                <w:rFonts w:ascii="Times New Roman" w:eastAsia="Times New Roman" w:hAnsi="Times New Roman" w:cs="Times New Roman"/>
-                <w:sz w:val="24"/>
-                <w:szCs w:val="24"/>
+                <w:rFonts w:ascii="Arial" w:eastAsia="Times New Roman" w:hAnsi="Arial" w:cs="Arial"/>
                 <w:lang w:eastAsia="pt-BR"/>
               </w:rPr>
             </w:pPr>
-            <w:proofErr w:type="gramStart"/>
-            <w:r>
-              <w:rPr>
-                <w:rFonts w:ascii="Trebuchet MS" w:eastAsia="Times New Roman" w:hAnsi="Trebuchet MS" w:cs="Times New Roman"/>
-                <w:color w:val="000000"/>
-                <w:sz w:val="14"/>
-                <w:szCs w:val="14"/>
-                <w:lang w:eastAsia="pt-BR"/>
-              </w:rPr>
-              <w:t>}</w:t>
-            </w:r>
-            <w:proofErr w:type="gramEnd"/>
           </w:p>
           <w:p>
             <w:pPr>
               <w:spacing w:after="0" w:line="240" w:lineRule="auto"/>
               <w:rPr>
-                <w:rFonts w:ascii="Times New Roman" w:eastAsia="Times New Roman" w:hAnsi="Times New Roman" w:cs="Times New Roman"/>
-                <w:sz w:val="24"/>
-                <w:szCs w:val="24"/>
+                <w:rFonts w:ascii="Arial" w:eastAsia="Times New Roman" w:hAnsi="Arial" w:cs="Arial"/>
+                <w:u w:val="single"/>
+                <w:lang w:eastAsia="pt-BR"/>
+              </w:rPr>
+            </w:pPr>
+            <w:r>
+              <w:rPr>
+                <w:rFonts w:ascii="Arial" w:eastAsia="Times New Roman" w:hAnsi="Arial" w:cs="Arial"/>
+                <w:u w:val="single"/>
+                <w:lang w:eastAsia="pt-BR"/>
+              </w:rPr>
+              <w:t>Lista de status</w:t>
+            </w:r>
+            <w:r>
+              <w:rPr>
+                <w:rFonts w:ascii="Arial" w:eastAsia="Times New Roman" w:hAnsi="Arial" w:cs="Arial"/>
+                <w:u w:val="single"/>
+                <w:lang w:eastAsia="pt-BR"/>
+              </w:rPr>
+              <w:t xml:space="preserve"> possíveis</w:t>
+            </w:r>
+            <w:r>
+              <w:rPr>
+                <w:rFonts w:ascii="Arial" w:eastAsia="Times New Roman" w:hAnsi="Arial" w:cs="Arial"/>
+                <w:u w:val="single"/>
+                <w:lang w:eastAsia="pt-BR"/>
+              </w:rPr>
+              <w:t>:</w:t>
+            </w:r>
+          </w:p>
+          <w:p>
+            <w:pPr>
+              <w:spacing w:after="0" w:line="240" w:lineRule="auto"/>
+              <w:rPr>
+                <w:rFonts w:ascii="Arial" w:eastAsia="Times New Roman" w:hAnsi="Arial" w:cs="Arial"/>
+                <w:color w:val="000000"/>
+                <w:lang w:eastAsia="pt-BR"/>
+              </w:rPr>
+            </w:pPr>
+            <w:r>
+              <w:rPr>
+                <w:rFonts w:ascii="Arial" w:eastAsia="Times New Roman" w:hAnsi="Arial" w:cs="Arial"/>
+                <w:color w:val="000000"/>
+                <w:lang w:eastAsia="pt-BR"/>
+              </w:rPr>
+              <w:t> "status": -</w:t>
+            </w:r>
+            <w:proofErr w:type="gramStart"/>
+            <w:r>
+              <w:rPr>
+                <w:rFonts w:ascii="Arial" w:eastAsia="Times New Roman" w:hAnsi="Arial" w:cs="Arial"/>
+                <w:color w:val="000000"/>
+                <w:lang w:eastAsia="pt-BR"/>
+              </w:rPr>
+              <w:t>1</w:t>
+            </w:r>
+            <w:proofErr w:type="gramEnd"/>
+            <w:r>
+              <w:rPr>
+                <w:rFonts w:ascii="Arial" w:eastAsia="Times New Roman" w:hAnsi="Arial" w:cs="Arial"/>
+                <w:color w:val="000000"/>
+                <w:lang w:eastAsia="pt-BR"/>
+              </w:rPr>
+              <w:t xml:space="preserve"> – Erro ao cadastrar o plano de treino</w:t>
+            </w:r>
+          </w:p>
+          <w:p>
+            <w:pPr>
+              <w:spacing w:after="0" w:line="240" w:lineRule="auto"/>
+              <w:rPr>
+                <w:rFonts w:ascii="Arial" w:eastAsia="Times New Roman" w:hAnsi="Arial" w:cs="Arial"/>
+                <w:color w:val="000000"/>
+                <w:lang w:eastAsia="pt-BR"/>
+              </w:rPr>
+            </w:pPr>
+            <w:r>
+              <w:rPr>
+                <w:rFonts w:ascii="Arial" w:eastAsia="Times New Roman" w:hAnsi="Arial" w:cs="Arial"/>
+                <w:color w:val="000000"/>
+                <w:lang w:eastAsia="pt-BR"/>
+              </w:rPr>
+              <w:t>  "status":</w:t>
+            </w:r>
+            <w:proofErr w:type="gramStart"/>
+            <w:r>
+              <w:rPr>
+                <w:rFonts w:ascii="Arial" w:eastAsia="Times New Roman" w:hAnsi="Arial" w:cs="Arial"/>
+                <w:color w:val="000000"/>
+                <w:lang w:eastAsia="pt-BR"/>
+              </w:rPr>
+              <w:t xml:space="preserve">  </w:t>
+            </w:r>
+            <w:proofErr w:type="gramEnd"/>
+            <w:r>
+              <w:rPr>
+                <w:rFonts w:ascii="Arial" w:eastAsia="Times New Roman" w:hAnsi="Arial" w:cs="Arial"/>
+                <w:color w:val="000000"/>
+                <w:lang w:eastAsia="pt-BR"/>
+              </w:rPr>
+              <w:t>0 – Plano de treino registrado com sucesso</w:t>
+            </w:r>
+          </w:p>
+          <w:p>
+            <w:pPr>
+              <w:spacing w:after="0" w:line="240" w:lineRule="auto"/>
+              <w:rPr>
+                <w:rFonts w:ascii="Arial" w:eastAsia="Times New Roman" w:hAnsi="Arial" w:cs="Arial"/>
+                <w:color w:val="000000"/>
                 <w:lang w:eastAsia="pt-BR"/>
               </w:rPr>
             </w:pPr>
@@ -4374,19 +3830,15 @@
             <w:pPr>
               <w:spacing w:after="0" w:line="0" w:lineRule="atLeast"/>
               <w:rPr>
-                <w:rFonts w:ascii="Times New Roman" w:eastAsia="Times New Roman" w:hAnsi="Times New Roman" w:cs="Times New Roman"/>
-                <w:sz w:val="24"/>
-                <w:szCs w:val="24"/>
+                <w:rFonts w:ascii="Arial" w:eastAsia="Times New Roman" w:hAnsi="Arial" w:cs="Arial"/>
                 <w:lang w:eastAsia="pt-BR"/>
               </w:rPr>
             </w:pPr>
             <w:proofErr w:type="spellStart"/>
             <w:r>
               <w:rPr>
-                <w:rFonts w:ascii="Trebuchet MS" w:eastAsia="Times New Roman" w:hAnsi="Trebuchet MS" w:cs="Times New Roman"/>
-                <w:color w:val="000000"/>
-                <w:sz w:val="14"/>
-                <w:szCs w:val="14"/>
+                <w:rFonts w:ascii="Arial" w:eastAsia="Times New Roman" w:hAnsi="Arial" w:cs="Arial"/>
+                <w:color w:val="000000"/>
                 <w:lang w:eastAsia="pt-BR"/>
               </w:rPr>
               <w:t>Obs</w:t>
@@ -4394,13 +3846,29 @@
             <w:proofErr w:type="spellEnd"/>
             <w:r>
               <w:rPr>
-                <w:rFonts w:ascii="Trebuchet MS" w:eastAsia="Times New Roman" w:hAnsi="Trebuchet MS" w:cs="Times New Roman"/>
-                <w:color w:val="000000"/>
-                <w:sz w:val="14"/>
-                <w:szCs w:val="14"/>
-                <w:lang w:eastAsia="pt-BR"/>
-              </w:rPr>
-              <w:t>: Nessa requisição só irá retornar o número de anexos vinculados com o exame</w:t>
+                <w:rFonts w:ascii="Arial" w:eastAsia="Times New Roman" w:hAnsi="Arial" w:cs="Arial"/>
+                <w:color w:val="000000"/>
+                <w:lang w:eastAsia="pt-BR"/>
+              </w:rPr>
+              <w:t>: Listar os erros com valores negativos</w:t>
+            </w:r>
+            <w:proofErr w:type="gramStart"/>
+            <w:r>
+              <w:rPr>
+                <w:rFonts w:ascii="Arial" w:eastAsia="Times New Roman" w:hAnsi="Arial" w:cs="Arial"/>
+                <w:color w:val="000000"/>
+                <w:lang w:eastAsia="pt-BR"/>
+              </w:rPr>
+              <w:t>, se deu</w:t>
+            </w:r>
+            <w:proofErr w:type="gramEnd"/>
+            <w:r>
+              <w:rPr>
+                <w:rFonts w:ascii="Arial" w:eastAsia="Times New Roman" w:hAnsi="Arial" w:cs="Arial"/>
+                <w:color w:val="000000"/>
+                <w:lang w:eastAsia="pt-BR"/>
+              </w:rPr>
+              <w:t xml:space="preserve"> tudo certo, retornar o código do plano de treino.</w:t>
             </w:r>
           </w:p>
         </w:tc>

</xml_diff>